<commit_message>
refactor: some code cleanup code documentations
</commit_message>
<xml_diff>
--- a/TSP-v3.docx
+++ b/TSP-v3.docx
@@ -116,7 +116,7 @@
           <w:lang w:val="en-US" w:eastAsia="en-US"/>
         </w:rPr>
         <w:drawing>
-          <wp:anchor distT="0" distB="0" distL="114300" distR="114300" simplePos="0" relativeHeight="251658240" behindDoc="0" locked="0" layoutInCell="1" allowOverlap="1">
+          <wp:anchor distT="0" distB="0" distL="114300" distR="114300" simplePos="0" relativeHeight="251658240" behindDoc="0" locked="0" layoutInCell="1" allowOverlap="1" wp14:anchorId="169408FF" wp14:editId="4829EDFC">
             <wp:simplePos x="0" y="0"/>
             <wp:positionH relativeFrom="margin">
               <wp:align>center</wp:align>
@@ -268,6 +268,13 @@
     </w:p>
     <w:sdt>
       <w:sdtPr>
+        <w:rPr>
+          <w:rFonts w:ascii="Calibri" w:eastAsia="Times New Roman" w:hAnsi="Calibri" w:cs="Times New Roman"/>
+          <w:color w:val="auto"/>
+          <w:sz w:val="24"/>
+          <w:szCs w:val="24"/>
+          <w:lang w:val="bg-BG" w:eastAsia="bg-BG"/>
+        </w:rPr>
         <w:id w:val="2106688221"/>
         <w:docPartObj>
           <w:docPartGallery w:val="Table of Contents"/>
@@ -276,14 +283,9 @@
       </w:sdtPr>
       <w:sdtEndPr>
         <w:rPr>
-          <w:rFonts w:ascii="Calibri" w:eastAsia="Times New Roman" w:hAnsi="Calibri" w:cs="Times New Roman"/>
           <w:b/>
           <w:bCs/>
           <w:noProof/>
-          <w:color w:val="auto"/>
-          <w:sz w:val="24"/>
-          <w:szCs w:val="24"/>
-          <w:lang w:val="bg-BG" w:eastAsia="bg-BG"/>
         </w:rPr>
       </w:sdtEndPr>
       <w:sdtContent>
@@ -1299,7 +1301,7 @@
                 <w:noProof/>
                 <w:webHidden/>
               </w:rPr>
-              <w:t>13</w:t>
+              <w:t>14</w:t>
             </w:r>
             <w:r>
               <w:rPr>
@@ -1371,7 +1373,7 @@
                 <w:noProof/>
                 <w:webHidden/>
               </w:rPr>
-              <w:t>14</w:t>
+              <w:t>15</w:t>
             </w:r>
             <w:r>
               <w:rPr>
@@ -1443,7 +1445,7 @@
                 <w:noProof/>
                 <w:webHidden/>
               </w:rPr>
-              <w:t>14</w:t>
+              <w:t>15</w:t>
             </w:r>
             <w:r>
               <w:rPr>
@@ -1523,7 +1525,7 @@
                 <w:noProof/>
                 <w:webHidden/>
               </w:rPr>
-              <w:t>19</w:t>
+              <w:t>20</w:t>
             </w:r>
             <w:r>
               <w:rPr>
@@ -1595,7 +1597,7 @@
                 <w:noProof/>
                 <w:webHidden/>
               </w:rPr>
-              <w:t>20</w:t>
+              <w:t>21</w:t>
             </w:r>
             <w:r>
               <w:rPr>
@@ -1667,7 +1669,7 @@
                 <w:noProof/>
                 <w:webHidden/>
               </w:rPr>
-              <w:t>20</w:t>
+              <w:t>21</w:t>
             </w:r>
             <w:r>
               <w:rPr>
@@ -1754,7 +1756,7 @@
                 <w:noProof/>
                 <w:webHidden/>
               </w:rPr>
-              <w:t>21</w:t>
+              <w:t>22</w:t>
             </w:r>
             <w:r>
               <w:rPr>
@@ -1801,7 +1803,7 @@
           <w:lang w:val="en-US" w:eastAsia="en-US"/>
         </w:rPr>
         <w:drawing>
-          <wp:anchor distT="0" distB="0" distL="114300" distR="114300" simplePos="0" relativeHeight="251663360" behindDoc="0" locked="0" layoutInCell="1" allowOverlap="1">
+          <wp:anchor distT="0" distB="0" distL="114300" distR="114300" simplePos="0" relativeHeight="251663360" behindDoc="0" locked="0" layoutInCell="1" allowOverlap="1" wp14:anchorId="0B9BC41A" wp14:editId="71BECDF8">
             <wp:simplePos x="0" y="0"/>
             <wp:positionH relativeFrom="column">
               <wp:posOffset>-40640</wp:posOffset>
@@ -2199,7 +2201,7 @@
         <w:rPr>
           <w:noProof/>
         </w:rPr>
-        <w:pict>
+        <w:pict w14:anchorId="3FF08999">
           <v:shapetype id="_x0000_t75" coordsize="21600,21600" o:spt="75" o:preferrelative="t" path="m@4@5l@4@11@9@11@9@5xe" filled="f" stroked="f">
             <v:stroke joinstyle="miter"/>
             <v:formulas>
@@ -2448,13 +2450,7 @@
             <w:rPr>
               <w:rFonts w:ascii="Cambria Math" w:hAnsi="Cambria Math"/>
             </w:rPr>
-            <m:t>i→j</m:t>
-          </m:r>
-          <m:r>
-            <w:rPr>
-              <w:rFonts w:ascii="Cambria Math" w:hAnsi="Cambria Math"/>
-            </w:rPr>
-            <m:t>→</m:t>
+            <m:t>i→j→</m:t>
           </m:r>
           <m:r>
             <m:rPr>
@@ -2926,13 +2922,7 @@
             <w:rPr>
               <w:rFonts w:ascii="Cambria Math" w:hAnsi="Cambria Math"/>
             </w:rPr>
-            <m:t>,</m:t>
-          </m:r>
-          <m:r>
-            <w:rPr>
-              <w:rFonts w:ascii="Cambria Math" w:hAnsi="Cambria Math"/>
-            </w:rPr>
-            <m:t xml:space="preserve"> </m:t>
+            <m:t xml:space="preserve">, </m:t>
           </m:r>
         </m:oMath>
       </m:oMathPara>
@@ -4880,7 +4870,7 @@
         <w:rPr>
           <w:noProof/>
         </w:rPr>
-        <w:pict>
+        <w:pict w14:anchorId="09DB78A5">
           <v:shape id="_x0000_s1026" type="#_x0000_t75" style="position:absolute;left:0;text-align:left;margin-left:-18.95pt;margin-top:13.7pt;width:233.15pt;height:214.8pt;z-index:251655168;mso-position-horizontal-relative:margin;mso-position-vertical-relative:text">
             <v:imagedata r:id="rId11" o:title="tsp"/>
             <w10:wrap type="topAndBottom" anchorx="margin"/>
@@ -4971,6 +4961,12 @@
       </w:r>
       <w:r>
         <w:instrText xml:space="preserve"> \* MERGEFORMAT </w:instrText>
+      </w:r>
+      <w:r>
+        <w:fldChar w:fldCharType="separate"/>
+      </w:r>
+      <w:r>
+        <w:t>Фигура 2.</w:t>
       </w:r>
       <w:r>
         <w:fldChar w:fldCharType="end"/>
@@ -6755,7 +6751,7 @@
         <w:rPr>
           <w:noProof/>
         </w:rPr>
-        <w:pict>
+        <w:pict w14:anchorId="43AFFF0C">
           <v:shape id="_x0000_s1028" type="#_x0000_t75" style="position:absolute;margin-left:-6.35pt;margin-top:6.3pt;width:475.7pt;height:226.6pt;z-index:251671552;mso-position-horizontal-relative:margin;mso-position-vertical-relative:text">
             <v:imagedata r:id="rId12" o:title="tsp-2opt"/>
             <w10:wrap type="topAndBottom" anchorx="margin"/>
@@ -7004,7 +7000,7 @@
       </w:pPr>
       <w:r>
         <w:lastRenderedPageBreak/>
-        <w:pict>
+        <w:pict w14:anchorId="51D85689">
           <v:shape id="_x0000_s1030" type="#_x0000_t75" style="position:absolute;left:0;text-align:left;margin-left:4.9pt;margin-top:79pt;width:428.85pt;height:227.25pt;z-index:251683840;mso-position-horizontal-relative:margin">
             <v:imagedata r:id="rId13" o:title="tsp-mst-dfs-1" cropbottom="18088f" cropleft="5681f"/>
             <w10:wrap type="topAndBottom" anchorx="margin"/>
@@ -7082,7 +7078,7 @@
         <mc:AlternateContent>
           <mc:Choice Requires="wps">
             <w:drawing>
-              <wp:anchor distT="0" distB="0" distL="114300" distR="114300" simplePos="0" relativeHeight="251681792" behindDoc="0" locked="0" layoutInCell="1" allowOverlap="1" wp14:anchorId="536DF5AA" wp14:editId="3C764D54">
+              <wp:anchor distT="0" distB="0" distL="114300" distR="114300" simplePos="0" relativeHeight="251681792" behindDoc="0" locked="0" layoutInCell="1" allowOverlap="1" wp14:anchorId="737CA42D" wp14:editId="0FB34D75">
                 <wp:simplePos x="0" y="0"/>
                 <wp:positionH relativeFrom="column">
                   <wp:posOffset>538480</wp:posOffset>
@@ -7180,7 +7176,7 @@
           </mc:Choice>
           <mc:Fallback>
             <w:pict>
-              <v:shapetype w14:anchorId="536DF5AA" id="_x0000_t202" coordsize="21600,21600" o:spt="202" path="m,l,21600r21600,l21600,xe">
+              <v:shapetype w14:anchorId="737CA42D" id="_x0000_t202" coordsize="21600,21600" o:spt="202" path="m,l,21600r21600,l21600,xe">
                 <v:stroke joinstyle="miter"/>
                 <v:path gradientshapeok="t" o:connecttype="rect"/>
               </v:shapetype>
@@ -7438,102 +7434,6 @@
         <w:pStyle w:val="-"/>
       </w:pPr>
       <w:r>
-        <w:lastRenderedPageBreak/>
-        <mc:AlternateContent>
-          <mc:Choice Requires="wps">
-            <w:drawing>
-              <wp:anchor distT="0" distB="0" distL="114300" distR="114300" simplePos="0" relativeHeight="251679744" behindDoc="0" locked="0" layoutInCell="1" allowOverlap="1" wp14:anchorId="49022D8E" wp14:editId="739A8789">
-                <wp:simplePos x="0" y="0"/>
-                <wp:positionH relativeFrom="column">
-                  <wp:posOffset>570286</wp:posOffset>
-                </wp:positionH>
-                <wp:positionV relativeFrom="paragraph">
-                  <wp:posOffset>3746389</wp:posOffset>
-                </wp:positionV>
-                <wp:extent cx="4538980" cy="635"/>
-                <wp:effectExtent l="0" t="0" r="0" b="0"/>
-                <wp:wrapTopAndBottom/>
-                <wp:docPr id="13" name="Text Box 13"/>
-                <wp:cNvGraphicFramePr/>
-                <a:graphic xmlns:a="http://schemas.openxmlformats.org/drawingml/2006/main">
-                  <a:graphicData uri="http://schemas.microsoft.com/office/word/2010/wordprocessingShape">
-                    <wps:wsp>
-                      <wps:cNvSpPr txBox="1"/>
-                      <wps:spPr>
-                        <a:xfrm>
-                          <a:off x="0" y="0"/>
-                          <a:ext cx="4538980" cy="635"/>
-                        </a:xfrm>
-                        <a:prstGeom prst="rect">
-                          <a:avLst/>
-                        </a:prstGeom>
-                        <a:solidFill>
-                          <a:prstClr val="white"/>
-                        </a:solidFill>
-                        <a:ln>
-                          <a:noFill/>
-                        </a:ln>
-                      </wps:spPr>
-                      <wps:txbx>
-                        <w:txbxContent>
-                          <w:p>
-                            <w:pPr>
-                              <w:pStyle w:val="Caption"/>
-                              <w:spacing w:after="0"/>
-                              <w:jc w:val="center"/>
-                              <w:rPr>
-                                <w:noProof/>
-                                <w:sz w:val="24"/>
-                                <w:szCs w:val="24"/>
-                              </w:rPr>
-                            </w:pPr>
-                            <w:r>
-                              <w:t>.</w:t>
-                            </w:r>
-                          </w:p>
-                        </w:txbxContent>
-                      </wps:txbx>
-                      <wps:bodyPr rot="0" spcFirstLastPara="0" vertOverflow="overflow" horzOverflow="overflow" vert="horz" wrap="square" lIns="0" tIns="0" rIns="0" bIns="0" numCol="1" spcCol="0" rtlCol="0" fromWordArt="0" anchor="t" anchorCtr="0" forceAA="0" compatLnSpc="1">
-                        <a:prstTxWarp prst="textNoShape">
-                          <a:avLst/>
-                        </a:prstTxWarp>
-                        <a:spAutoFit/>
-                      </wps:bodyPr>
-                    </wps:wsp>
-                  </a:graphicData>
-                </a:graphic>
-              </wp:anchor>
-            </w:drawing>
-          </mc:Choice>
-          <mc:Fallback>
-            <w:pict>
-              <v:shape w14:anchorId="49022D8E" id="Text Box 13" o:spid="_x0000_s1027" type="#_x0000_t202" style="position:absolute;left:0;text-align:left;margin-left:44.9pt;margin-top:295pt;width:357.4pt;height:.05pt;z-index:251679744;visibility:visible;mso-wrap-style:square;mso-wrap-distance-left:9pt;mso-wrap-distance-top:0;mso-wrap-distance-right:9pt;mso-wrap-distance-bottom:0;mso-position-horizontal:absolute;mso-position-horizontal-relative:text;mso-position-vertical:absolute;mso-position-vertical-relative:text;v-text-anchor:top" o:gfxdata="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" stroked="f">
-                <v:textbox style="mso-fit-shape-to-text:t" inset="0,0,0,0">
-                  <w:txbxContent>
-                    <w:p>
-                      <w:pPr>
-                        <w:pStyle w:val="Caption"/>
-                        <w:spacing w:after="0"/>
-                        <w:jc w:val="center"/>
-                        <w:rPr>
-                          <w:noProof/>
-                          <w:sz w:val="24"/>
-                          <w:szCs w:val="24"/>
-                        </w:rPr>
-                      </w:pPr>
-                      <w:r>
-                        <w:t>.</w:t>
-                      </w:r>
-                    </w:p>
-                  </w:txbxContent>
-                </v:textbox>
-                <w10:wrap type="topAndBottom"/>
-              </v:shape>
-            </w:pict>
-          </mc:Fallback>
-        </mc:AlternateContent>
-      </w:r>
-      <w:r>
         <w:t xml:space="preserve">Като заключение можем да твърдим, че </w:t>
       </w:r>
       <w:r>
@@ -7555,6 +7455,7 @@
         </w:numPr>
       </w:pPr>
       <w:r>
+        <w:lastRenderedPageBreak/>
         <w:t>Намираме минимално покриващо дърво</w:t>
       </w:r>
       <w:r>
@@ -8789,38 +8690,6 @@
       <w:r>
         <w:fldChar w:fldCharType="separate"/>
       </w:r>
-      <w:r>
-        <w:t>Таблица  3</w:t>
-      </w:r>
-      <w:r>
-        <w:fldChar w:fldCharType="end"/>
-      </w:r>
-      <w:r>
-        <w:t xml:space="preserve"> е направено сравнение на броя операции при алгоритъм с изчерпателно търсене и алгоритъма на Bellman-Held-Karp. Въпреки, че алгоритъма на Хелд-Карп също е с експоненциална сложност по време, от таблицата е видимо, че работи </w:t>
-      </w:r>
-      <w:r>
-        <w:t>много, много</w:t>
-      </w:r>
-      <w:r>
-        <w:t xml:space="preserve"> по-бързо. Като използваме данните, че съвременен компютър може да извършва изчисления за </w:t>
-      </w:r>
-      <w:r>
-        <w:t>15 000 000</w:t>
-      </w:r>
-      <w:r>
-        <w:t xml:space="preserve"> обиколки в  секунда (грубо) получаваме, че за 18 бензиностанции ще са ни нужни</w:t>
-      </w:r>
-      <w:r>
-        <w:t xml:space="preserve"> 262 милисекунди, ако използваме алгоритъма на Хелд-Карп.</w:t>
-      </w:r>
-    </w:p>
-    <w:p>
-      <w:pPr>
-        <w:rPr>
-          <w:i/>
-          <w:lang w:val="en-US"/>
-        </w:rPr>
-      </w:pPr>
     </w:p>
     <w:tbl>
       <w:tblPr>
@@ -8840,25 +8709,17 @@
           </w:tcPr>
           <w:p>
             <w:pPr>
-              <w:jc w:val="center"/>
+              <w:pStyle w:val="-"/>
               <w:rPr>
                 <w:i/>
                 <w:sz w:val="22"/>
               </w:rPr>
             </w:pPr>
-            <w:bookmarkStart w:id="26" w:name="_Ref53131138"/>
-            <w:r>
-              <w:rPr>
-                <w:sz w:val="22"/>
-              </w:rPr>
-              <w:t>Брой на бензиностанциите</w:t>
-            </w:r>
-            <w:r>
-              <w:rPr>
-                <w:sz w:val="22"/>
-                <w:lang w:val="en-US"/>
-              </w:rPr>
-              <w:t xml:space="preserve"> </w:t>
+            <w:r>
+              <w:rPr>
+                <w:sz w:val="22"/>
+              </w:rPr>
+              <w:t xml:space="preserve">Брой на бензиностанциите </w:t>
             </w:r>
             <m:oMath>
               <m:r>
@@ -9508,6 +9369,727 @@
     </w:tbl>
     <w:p>
       <w:pPr>
+        <w:pStyle w:val="-"/>
+      </w:pPr>
+      <w:r>
+        <w:t>Таблица  3</w:t>
+      </w:r>
+      <w:r>
+        <w:fldChar w:fldCharType="end"/>
+      </w:r>
+      <w:r>
+        <w:t xml:space="preserve"> е направено сравнение на броя операции при алгоритъм с изчерпателно търсене и алгоритъма на Bellman-Held-Karp. Въпреки, че алгоритъма на Хелд-Карп също е с експоненциална сложност по време, от таблицата е видимо, че работи </w:t>
+      </w:r>
+      <w:r>
+        <w:t>много, много</w:t>
+      </w:r>
+      <w:r>
+        <w:t xml:space="preserve"> по-бързо. Като използваме данните, че съвременен компютър може да извършва изчисления за </w:t>
+      </w:r>
+      <w:r>
+        <w:t>15 000 000</w:t>
+      </w:r>
+      <w:r>
+        <w:t xml:space="preserve"> обиколки в  секунда (грубо) получаваме, че за 18 бензиностанции ще са ни нужни</w:t>
+      </w:r>
+      <w:r>
+        <w:t xml:space="preserve"> 262 милисекунди, ако използваме алгоритъма на Хелд-Карп.</w:t>
+      </w:r>
+    </w:p>
+    <w:p>
+      <w:pPr>
+        <w:rPr>
+          <w:i/>
+          <w:lang w:val="en-US"/>
+        </w:rPr>
+      </w:pPr>
+    </w:p>
+    <w:tbl>
+      <w:tblPr>
+        <w:tblStyle w:val="TableGrid"/>
+        <w:tblW w:w="5000" w:type="pct"/>
+        <w:tblLook w:val="04A0" w:firstRow="1" w:lastRow="0" w:firstColumn="1" w:lastColumn="0" w:noHBand="0" w:noVBand="1"/>
+      </w:tblPr>
+      <w:tblGrid>
+        <w:gridCol w:w="2368"/>
+        <w:gridCol w:w="2811"/>
+        <w:gridCol w:w="4217"/>
+      </w:tblGrid>
+      <w:tr>
+        <w:tc>
+          <w:tcPr>
+            <w:tcW w:w="1260" w:type="pct"/>
+          </w:tcPr>
+          <w:p>
+            <w:pPr>
+              <w:jc w:val="center"/>
+              <w:rPr>
+                <w:i/>
+                <w:sz w:val="22"/>
+              </w:rPr>
+            </w:pPr>
+            <w:bookmarkStart w:id="26" w:name="_Ref53131138"/>
+            <w:r>
+              <w:rPr>
+                <w:sz w:val="22"/>
+              </w:rPr>
+              <w:t>Брой на бензиностанциите</w:t>
+            </w:r>
+            <w:r>
+              <w:rPr>
+                <w:sz w:val="22"/>
+                <w:lang w:val="en-US"/>
+              </w:rPr>
+              <w:t xml:space="preserve"> </w:t>
+            </w:r>
+            <m:oMath>
+              <m:r>
+                <w:rPr>
+                  <w:rFonts w:ascii="Cambria Math" w:hAnsi="Cambria Math"/>
+                  <w:sz w:val="22"/>
+                </w:rPr>
+                <m:t>N</m:t>
+              </m:r>
+            </m:oMath>
+          </w:p>
+        </w:tc>
+        <w:tc>
+          <w:tcPr>
+            <w:tcW w:w="1496" w:type="pct"/>
+          </w:tcPr>
+          <w:p>
+            <w:pPr>
+              <w:jc w:val="center"/>
+              <w:rPr>
+                <w:sz w:val="22"/>
+                <w:lang w:val="en-US"/>
+              </w:rPr>
+            </w:pPr>
+            <w:r>
+              <w:rPr>
+                <w:sz w:val="22"/>
+              </w:rPr>
+              <w:t xml:space="preserve">Време за изпълнение при </w:t>
+            </w:r>
+            <w:r>
+              <w:rPr>
+                <w:sz w:val="22"/>
+                <w:lang w:val="en-US"/>
+              </w:rPr>
+              <w:t xml:space="preserve">brute force </w:t>
+            </w:r>
+            <m:oMath>
+              <m:r>
+                <w:rPr>
+                  <w:rFonts w:ascii="Cambria Math" w:hAnsi="Cambria Math"/>
+                  <w:sz w:val="22"/>
+                  <w:lang w:val="en-US"/>
+                </w:rPr>
+                <m:t>O</m:t>
+              </m:r>
+              <m:d>
+                <m:dPr>
+                  <m:ctrlPr>
+                    <w:rPr>
+                      <w:rFonts w:ascii="Cambria Math" w:hAnsi="Cambria Math"/>
+                      <w:i/>
+                      <w:sz w:val="22"/>
+                      <w:lang w:val="en-US"/>
+                    </w:rPr>
+                  </m:ctrlPr>
+                </m:dPr>
+                <m:e>
+                  <m:r>
+                    <w:rPr>
+                      <w:rFonts w:ascii="Cambria Math" w:hAnsi="Cambria Math"/>
+                      <w:sz w:val="22"/>
+                      <w:lang w:val="en-US"/>
+                    </w:rPr>
+                    <m:t>N-1</m:t>
+                  </m:r>
+                </m:e>
+              </m:d>
+              <m:r>
+                <w:rPr>
+                  <w:rFonts w:ascii="Cambria Math" w:hAnsi="Cambria Math"/>
+                  <w:sz w:val="22"/>
+                  <w:lang w:val="en-US"/>
+                </w:rPr>
+                <m:t>!</m:t>
+              </m:r>
+            </m:oMath>
+          </w:p>
+        </w:tc>
+        <w:tc>
+          <w:tcPr>
+            <w:tcW w:w="2244" w:type="pct"/>
+          </w:tcPr>
+          <w:p>
+            <w:pPr>
+              <w:jc w:val="center"/>
+              <w:rPr>
+                <w:sz w:val="22"/>
+              </w:rPr>
+            </w:pPr>
+            <w:r>
+              <w:rPr>
+                <w:sz w:val="22"/>
+              </w:rPr>
+              <w:t xml:space="preserve">Време за изпълнение при </w:t>
+            </w:r>
+            <w:r>
+              <w:rPr>
+                <w:sz w:val="22"/>
+                <w:lang w:val="en-US"/>
+              </w:rPr>
+              <w:t xml:space="preserve">Bellman-Held-Karp </w:t>
+            </w:r>
+            <m:oMath>
+              <m:d>
+                <m:dPr>
+                  <m:ctrlPr>
+                    <w:rPr>
+                      <w:rFonts w:ascii="Cambria Math" w:hAnsi="Cambria Math"/>
+                      <w:i/>
+                      <w:sz w:val="22"/>
+                      <w:lang w:val="en-US"/>
+                    </w:rPr>
+                  </m:ctrlPr>
+                </m:dPr>
+                <m:e>
+                  <m:r>
+                    <w:rPr>
+                      <w:rFonts w:ascii="Cambria Math" w:hAnsi="Cambria Math"/>
+                      <w:sz w:val="22"/>
+                      <w:lang w:val="en-US"/>
+                    </w:rPr>
+                    <m:t>N-1</m:t>
+                  </m:r>
+                </m:e>
+              </m:d>
+              <m:d>
+                <m:dPr>
+                  <m:ctrlPr>
+                    <w:rPr>
+                      <w:rFonts w:ascii="Cambria Math" w:hAnsi="Cambria Math"/>
+                      <w:i/>
+                      <w:sz w:val="22"/>
+                      <w:lang w:val="en-US"/>
+                    </w:rPr>
+                  </m:ctrlPr>
+                </m:dPr>
+                <m:e>
+                  <m:r>
+                    <w:rPr>
+                      <w:rFonts w:ascii="Cambria Math" w:hAnsi="Cambria Math"/>
+                      <w:sz w:val="22"/>
+                      <w:lang w:val="en-US"/>
+                    </w:rPr>
+                    <m:t>N-2</m:t>
+                  </m:r>
+                </m:e>
+              </m:d>
+              <m:sSup>
+                <m:sSupPr>
+                  <m:ctrlPr>
+                    <w:rPr>
+                      <w:rFonts w:ascii="Cambria Math" w:hAnsi="Cambria Math"/>
+                      <w:i/>
+                      <w:sz w:val="22"/>
+                      <w:lang w:val="en-US"/>
+                    </w:rPr>
+                  </m:ctrlPr>
+                </m:sSupPr>
+                <m:e>
+                  <m:r>
+                    <w:rPr>
+                      <w:rFonts w:ascii="Cambria Math" w:hAnsi="Cambria Math"/>
+                      <w:sz w:val="22"/>
+                      <w:lang w:val="en-US"/>
+                    </w:rPr>
+                    <m:t>2</m:t>
+                  </m:r>
+                </m:e>
+                <m:sup>
+                  <m:r>
+                    <w:rPr>
+                      <w:rFonts w:ascii="Cambria Math" w:hAnsi="Cambria Math"/>
+                      <w:sz w:val="22"/>
+                      <w:lang w:val="en-US"/>
+                    </w:rPr>
+                    <m:t>N-3</m:t>
+                  </m:r>
+                </m:sup>
+              </m:sSup>
+              <m:r>
+                <w:rPr>
+                  <w:rFonts w:ascii="Cambria Math" w:hAnsi="Cambria Math"/>
+                  <w:sz w:val="22"/>
+                  <w:lang w:val="en-US"/>
+                </w:rPr>
+                <m:t>+(N-1)</m:t>
+              </m:r>
+            </m:oMath>
+          </w:p>
+        </w:tc>
+      </w:tr>
+      <w:tr>
+        <w:tc>
+          <w:tcPr>
+            <w:tcW w:w="1260" w:type="pct"/>
+          </w:tcPr>
+          <w:p>
+            <w:pPr>
+              <w:jc w:val="center"/>
+              <w:rPr>
+                <w:lang w:val="en-US"/>
+              </w:rPr>
+            </w:pPr>
+            <w:r>
+              <w:t>5</w:t>
+            </w:r>
+          </w:p>
+        </w:tc>
+        <w:tc>
+          <w:tcPr>
+            <w:tcW w:w="1496" w:type="pct"/>
+          </w:tcPr>
+          <w:p>
+            <w:pPr>
+              <w:jc w:val="center"/>
+              <w:rPr>
+                <w:rFonts w:ascii="Cambria Math" w:hAnsi="Cambria Math"/>
+              </w:rPr>
+            </w:pPr>
+            <w:r>
+              <w:rPr>
+                <w:rFonts w:ascii="Cambria Math" w:hAnsi="Cambria Math"/>
+              </w:rPr>
+              <w:t xml:space="preserve">0.0016 </w:t>
+            </w:r>
+            <w:r>
+              <w:rPr>
+                <w:rFonts w:ascii="Cambria Math" w:hAnsi="Cambria Math"/>
+              </w:rPr>
+              <w:t>мс</w:t>
+            </w:r>
+          </w:p>
+        </w:tc>
+        <w:tc>
+          <w:tcPr>
+            <w:tcW w:w="2244" w:type="pct"/>
+          </w:tcPr>
+          <w:p>
+            <w:pPr>
+              <w:jc w:val="center"/>
+              <w:rPr>
+                <w:rFonts w:ascii="Cambria Math" w:hAnsi="Cambria Math" w:cstheme="minorHAnsi"/>
+              </w:rPr>
+            </w:pPr>
+            <w:r>
+              <w:rPr>
+                <w:rFonts w:ascii="Cambria Math" w:hAnsi="Cambria Math" w:cstheme="minorHAnsi"/>
+              </w:rPr>
+              <w:t>0.001</w:t>
+            </w:r>
+            <w:r>
+              <w:rPr>
+                <w:rFonts w:ascii="Cambria Math" w:hAnsi="Cambria Math" w:cstheme="minorHAnsi"/>
+              </w:rPr>
+              <w:t xml:space="preserve"> мс</w:t>
+            </w:r>
+          </w:p>
+        </w:tc>
+      </w:tr>
+      <w:tr>
+        <w:tc>
+          <w:tcPr>
+            <w:tcW w:w="1260" w:type="pct"/>
+          </w:tcPr>
+          <w:p>
+            <w:pPr>
+              <w:jc w:val="center"/>
+            </w:pPr>
+            <w:r>
+              <w:t>10</w:t>
+            </w:r>
+          </w:p>
+        </w:tc>
+        <w:tc>
+          <w:tcPr>
+            <w:tcW w:w="1496" w:type="pct"/>
+          </w:tcPr>
+          <w:p>
+            <w:pPr>
+              <w:jc w:val="center"/>
+              <w:rPr>
+                <w:rFonts w:ascii="Cambria Math" w:hAnsi="Cambria Math"/>
+              </w:rPr>
+            </w:pPr>
+            <w:r>
+              <w:rPr>
+                <w:rFonts w:ascii="Cambria Math" w:hAnsi="Cambria Math"/>
+              </w:rPr>
+              <w:t xml:space="preserve">24.192 </w:t>
+            </w:r>
+            <w:r>
+              <w:rPr>
+                <w:rFonts w:ascii="Cambria Math" w:hAnsi="Cambria Math"/>
+              </w:rPr>
+              <w:t>мс</w:t>
+            </w:r>
+          </w:p>
+        </w:tc>
+        <w:tc>
+          <w:tcPr>
+            <w:tcW w:w="2244" w:type="pct"/>
+          </w:tcPr>
+          <w:p>
+            <w:pPr>
+              <w:jc w:val="center"/>
+              <w:rPr>
+                <w:rFonts w:ascii="Cambria Math" w:hAnsi="Cambria Math" w:cstheme="minorHAnsi"/>
+              </w:rPr>
+            </w:pPr>
+            <w:r>
+              <w:rPr>
+                <w:rFonts w:ascii="Cambria Math" w:hAnsi="Cambria Math" w:cstheme="minorHAnsi"/>
+              </w:rPr>
+              <w:t xml:space="preserve">0.239 </w:t>
+            </w:r>
+            <w:r>
+              <w:rPr>
+                <w:rFonts w:ascii="Cambria Math" w:hAnsi="Cambria Math" w:cstheme="minorHAnsi"/>
+              </w:rPr>
+              <w:t>мс</w:t>
+            </w:r>
+          </w:p>
+        </w:tc>
+      </w:tr>
+      <w:tr>
+        <w:tc>
+          <w:tcPr>
+            <w:tcW w:w="1260" w:type="pct"/>
+          </w:tcPr>
+          <w:p>
+            <w:pPr>
+              <w:jc w:val="center"/>
+            </w:pPr>
+            <w:r>
+              <w:t>15</w:t>
+            </w:r>
+          </w:p>
+        </w:tc>
+        <w:tc>
+          <w:tcPr>
+            <w:tcW w:w="1496" w:type="pct"/>
+          </w:tcPr>
+          <w:p>
+            <w:pPr>
+              <w:jc w:val="center"/>
+              <w:rPr>
+                <w:rFonts w:ascii="Cambria Math" w:hAnsi="Cambria Math"/>
+              </w:rPr>
+            </w:pPr>
+            <w:r>
+              <w:rPr>
+                <w:rFonts w:ascii="Cambria Math" w:hAnsi="Cambria Math"/>
+              </w:rPr>
+              <w:t>1.6 часа</w:t>
+            </w:r>
+          </w:p>
+        </w:tc>
+        <w:tc>
+          <w:tcPr>
+            <w:tcW w:w="2244" w:type="pct"/>
+          </w:tcPr>
+          <w:p>
+            <w:pPr>
+              <w:jc w:val="center"/>
+              <w:rPr>
+                <w:rFonts w:ascii="Cambria Math" w:hAnsi="Cambria Math" w:cstheme="minorHAnsi"/>
+              </w:rPr>
+            </w:pPr>
+            <w:r>
+              <w:rPr>
+                <w:rFonts w:ascii="Cambria Math" w:hAnsi="Cambria Math" w:cstheme="minorHAnsi"/>
+              </w:rPr>
+              <w:t>21.3 мс</w:t>
+            </w:r>
+          </w:p>
+        </w:tc>
+      </w:tr>
+      <w:tr>
+        <w:tc>
+          <w:tcPr>
+            <w:tcW w:w="1260" w:type="pct"/>
+            <w:shd w:val="clear" w:color="auto" w:fill="DEEAF6" w:themeFill="accent1" w:themeFillTint="33"/>
+          </w:tcPr>
+          <w:p>
+            <w:pPr>
+              <w:jc w:val="center"/>
+            </w:pPr>
+            <w:r>
+              <w:t>18</w:t>
+            </w:r>
+          </w:p>
+        </w:tc>
+        <w:tc>
+          <w:tcPr>
+            <w:tcW w:w="1496" w:type="pct"/>
+            <w:shd w:val="clear" w:color="auto" w:fill="DEEAF6" w:themeFill="accent1" w:themeFillTint="33"/>
+          </w:tcPr>
+          <w:p>
+            <w:pPr>
+              <w:jc w:val="center"/>
+              <w:rPr>
+                <w:rFonts w:ascii="Cambria Math" w:hAnsi="Cambria Math"/>
+              </w:rPr>
+            </w:pPr>
+            <w:r>
+              <w:rPr>
+                <w:rFonts w:ascii="Cambria Math" w:hAnsi="Cambria Math"/>
+              </w:rPr>
+              <w:t>274 дни</w:t>
+            </w:r>
+          </w:p>
+        </w:tc>
+        <w:tc>
+          <w:tcPr>
+            <w:tcW w:w="2244" w:type="pct"/>
+            <w:shd w:val="clear" w:color="auto" w:fill="DEEAF6" w:themeFill="accent1" w:themeFillTint="33"/>
+          </w:tcPr>
+          <w:p>
+            <w:pPr>
+              <w:jc w:val="center"/>
+              <w:rPr>
+                <w:rFonts w:ascii="Cambria Math" w:hAnsi="Cambria Math" w:cstheme="minorHAnsi"/>
+              </w:rPr>
+            </w:pPr>
+            <w:r>
+              <w:rPr>
+                <w:rFonts w:ascii="Cambria Math" w:hAnsi="Cambria Math" w:cstheme="minorHAnsi"/>
+              </w:rPr>
+              <w:t>262 мс</w:t>
+            </w:r>
+          </w:p>
+        </w:tc>
+      </w:tr>
+      <w:tr>
+        <w:tc>
+          <w:tcPr>
+            <w:tcW w:w="1260" w:type="pct"/>
+          </w:tcPr>
+          <w:p>
+            <w:pPr>
+              <w:jc w:val="center"/>
+            </w:pPr>
+            <w:r>
+              <w:t>20</w:t>
+            </w:r>
+          </w:p>
+        </w:tc>
+        <w:tc>
+          <w:tcPr>
+            <w:tcW w:w="1496" w:type="pct"/>
+          </w:tcPr>
+          <w:p>
+            <w:pPr>
+              <w:jc w:val="center"/>
+              <w:rPr>
+                <w:rFonts w:ascii="Cambria Math" w:hAnsi="Cambria Math"/>
+              </w:rPr>
+            </w:pPr>
+            <w:r>
+              <w:rPr>
+                <w:rFonts w:ascii="Cambria Math" w:hAnsi="Cambria Math"/>
+              </w:rPr>
+              <w:t>260 години</w:t>
+            </w:r>
+          </w:p>
+        </w:tc>
+        <w:tc>
+          <w:tcPr>
+            <w:tcW w:w="2244" w:type="pct"/>
+          </w:tcPr>
+          <w:p>
+            <w:pPr>
+              <w:jc w:val="center"/>
+              <w:rPr>
+                <w:rFonts w:ascii="Cambria Math" w:hAnsi="Cambria Math" w:cstheme="minorHAnsi"/>
+              </w:rPr>
+            </w:pPr>
+            <w:r>
+              <w:rPr>
+                <w:rFonts w:ascii="Cambria Math" w:hAnsi="Cambria Math" w:cstheme="minorHAnsi"/>
+              </w:rPr>
+              <w:t>1.34 сек</w:t>
+            </w:r>
+          </w:p>
+        </w:tc>
+      </w:tr>
+      <w:tr>
+        <w:tc>
+          <w:tcPr>
+            <w:tcW w:w="1260" w:type="pct"/>
+          </w:tcPr>
+          <w:p>
+            <w:pPr>
+              <w:jc w:val="center"/>
+            </w:pPr>
+            <w:r>
+              <w:t>21</w:t>
+            </w:r>
+          </w:p>
+        </w:tc>
+        <w:tc>
+          <w:tcPr>
+            <w:tcW w:w="1496" w:type="pct"/>
+          </w:tcPr>
+          <w:p>
+            <w:pPr>
+              <w:jc w:val="center"/>
+              <w:rPr>
+                <w:rFonts w:ascii="Cambria Math" w:hAnsi="Cambria Math"/>
+              </w:rPr>
+            </w:pPr>
+            <w:r>
+              <w:rPr>
+                <w:rFonts w:ascii="Cambria Math" w:hAnsi="Cambria Math"/>
+              </w:rPr>
+              <w:t>5200 години</w:t>
+            </w:r>
+          </w:p>
+        </w:tc>
+        <w:tc>
+          <w:tcPr>
+            <w:tcW w:w="2244" w:type="pct"/>
+          </w:tcPr>
+          <w:p>
+            <w:pPr>
+              <w:jc w:val="center"/>
+              <w:rPr>
+                <w:rFonts w:ascii="Cambria Math" w:hAnsi="Cambria Math" w:cstheme="minorHAnsi"/>
+              </w:rPr>
+            </w:pPr>
+            <w:r>
+              <w:rPr>
+                <w:rFonts w:ascii="Cambria Math" w:hAnsi="Cambria Math" w:cstheme="minorHAnsi"/>
+              </w:rPr>
+              <w:t>3 сек</w:t>
+            </w:r>
+          </w:p>
+        </w:tc>
+      </w:tr>
+      <w:tr>
+        <w:tc>
+          <w:tcPr>
+            <w:tcW w:w="1260" w:type="pct"/>
+          </w:tcPr>
+          <w:p>
+            <w:pPr>
+              <w:jc w:val="center"/>
+            </w:pPr>
+            <w:r>
+              <w:t>22</w:t>
+            </w:r>
+          </w:p>
+        </w:tc>
+        <w:tc>
+          <w:tcPr>
+            <w:tcW w:w="1496" w:type="pct"/>
+          </w:tcPr>
+          <w:p>
+            <w:pPr>
+              <w:jc w:val="center"/>
+              <w:rPr>
+                <w:rFonts w:ascii="Cambria Math" w:hAnsi="Cambria Math"/>
+              </w:rPr>
+            </w:pPr>
+            <w:r>
+              <w:rPr>
+                <w:rFonts w:ascii="Cambria Math" w:hAnsi="Cambria Math"/>
+              </w:rPr>
+              <w:t>109202 години</w:t>
+            </w:r>
+          </w:p>
+        </w:tc>
+        <w:tc>
+          <w:tcPr>
+            <w:tcW w:w="2244" w:type="pct"/>
+          </w:tcPr>
+          <w:p>
+            <w:pPr>
+              <w:jc w:val="center"/>
+              <w:rPr>
+                <w:rFonts w:ascii="Cambria Math" w:hAnsi="Cambria Math" w:cstheme="minorHAnsi"/>
+              </w:rPr>
+            </w:pPr>
+            <w:r>
+              <w:rPr>
+                <w:rFonts w:ascii="Cambria Math" w:hAnsi="Cambria Math" w:cstheme="minorHAnsi"/>
+              </w:rPr>
+              <w:t>6.6 сек</w:t>
+            </w:r>
+          </w:p>
+        </w:tc>
+      </w:tr>
+      <w:tr>
+        <w:tc>
+          <w:tcPr>
+            <w:tcW w:w="1260" w:type="pct"/>
+          </w:tcPr>
+          <w:p>
+            <w:pPr>
+              <w:jc w:val="center"/>
+            </w:pPr>
+            <w:r>
+              <w:t>23</w:t>
+            </w:r>
+          </w:p>
+        </w:tc>
+        <w:tc>
+          <w:tcPr>
+            <w:tcW w:w="1496" w:type="pct"/>
+          </w:tcPr>
+          <w:p>
+            <w:pPr>
+              <w:jc w:val="center"/>
+              <w:rPr>
+                <w:rFonts w:ascii="Cambria Math" w:hAnsi="Cambria Math"/>
+              </w:rPr>
+            </w:pPr>
+            <w:r>
+              <w:rPr>
+                <w:rFonts w:ascii="Cambria Math" w:hAnsi="Cambria Math"/>
+              </w:rPr>
+              <w:t>2402450 години</w:t>
+            </w:r>
+          </w:p>
+        </w:tc>
+        <w:tc>
+          <w:tcPr>
+            <w:tcW w:w="2244" w:type="pct"/>
+          </w:tcPr>
+          <w:p>
+            <w:pPr>
+              <w:jc w:val="center"/>
+              <w:rPr>
+                <w:rFonts w:ascii="Cambria Math" w:hAnsi="Cambria Math" w:cstheme="minorHAnsi"/>
+              </w:rPr>
+            </w:pPr>
+            <w:r>
+              <w:rPr>
+                <w:rFonts w:ascii="Cambria Math" w:hAnsi="Cambria Math" w:cstheme="minorHAnsi"/>
+              </w:rPr>
+              <w:t>15 сек</w:t>
+            </w:r>
+          </w:p>
+        </w:tc>
+      </w:tr>
+    </w:tbl>
+    <w:p>
+      <w:pPr>
         <w:pStyle w:val="Caption"/>
         <w:spacing w:after="0"/>
         <w:jc w:val="center"/>
@@ -9520,6 +10102,7 @@
       </w:pPr>
       <w:bookmarkStart w:id="27" w:name="_Toc53276174"/>
       <w:r>
+        <w:lastRenderedPageBreak/>
         <w:t xml:space="preserve">Таблица  </w:t>
       </w:r>
       <w:r>
@@ -9585,7 +10168,6 @@
       </w:pPr>
       <w:bookmarkStart w:id="28" w:name="_Toc53276059"/>
       <w:r>
-        <w:lastRenderedPageBreak/>
         <w:t>5.1</w:t>
       </w:r>
       <w:r>
@@ -9733,7 +10315,7 @@
         <mc:AlternateContent>
           <mc:Choice Requires="wpg">
             <w:drawing>
-              <wp:anchor distT="0" distB="0" distL="114300" distR="114300" simplePos="0" relativeHeight="251704320" behindDoc="0" locked="0" layoutInCell="1" allowOverlap="1">
+              <wp:anchor distT="0" distB="0" distL="114300" distR="114300" simplePos="0" relativeHeight="251704320" behindDoc="0" locked="0" layoutInCell="1" allowOverlap="1" wp14:anchorId="71641C9B" wp14:editId="28AA49AA">
                 <wp:simplePos x="0" y="0"/>
                 <wp:positionH relativeFrom="column">
                   <wp:posOffset>3474085</wp:posOffset>
@@ -9900,11 +10482,11 @@
           </mc:Choice>
           <mc:Fallback>
             <w:pict>
-              <v:group id="Group 21" o:spid="_x0000_s1028" style="position:absolute;left:0;text-align:left;margin-left:273.55pt;margin-top:4pt;width:197.05pt;height:210.8pt;z-index:251704320;mso-height-relative:margin" coordsize="25025,26779" o:gfxdata="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">
-                <v:shape id="Picture 18" o:spid="_x0000_s1029" type="#_x0000_t75" style="position:absolute;width:25025;height:19900;visibility:visible;mso-wrap-style:square" o:gfxdata="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">
+              <v:group w14:anchorId="71641C9B" id="Group 21" o:spid="_x0000_s1027" style="position:absolute;left:0;text-align:left;margin-left:273.55pt;margin-top:4pt;width:197.05pt;height:210.8pt;z-index:251704320;mso-height-relative:margin" coordsize="25025,26779" o:gfxdata="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">
+                <v:shape id="Picture 18" o:spid="_x0000_s1028" type="#_x0000_t75" style="position:absolute;width:25025;height:19900;visibility:visible;mso-wrap-style:square" o:gfxdata="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">
                   <v:imagedata r:id="rId15" o:title="tsp-path"/>
                 </v:shape>
-                <v:shape id="Text Box 20" o:spid="_x0000_s1030" type="#_x0000_t202" style="position:absolute;left:1191;top:20486;width:21844;height:6293;visibility:visible;mso-wrap-style:square;v-text-anchor:top" o:gfxdata="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" stroked="f">
+                <v:shape id="Text Box 20" o:spid="_x0000_s1029" type="#_x0000_t202" style="position:absolute;left:1191;top:20486;width:21844;height:6293;visibility:visible;mso-wrap-style:square;v-text-anchor:top" o:gfxdata="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" stroked="f">
                   <v:textbox style="mso-fit-shape-to-text:t" inset="0,0,0,0">
                     <w:txbxContent>
                       <w:p>
@@ -10079,37 +10661,7 @@
           <w:rPr>
             <w:rFonts w:ascii="Cambria Math" w:hAnsi="Cambria Math"/>
           </w:rPr>
-          <m:t>M</m:t>
-        </m:r>
-        <m:r>
-          <w:rPr>
-            <w:rFonts w:ascii="Cambria Math" w:hAnsi="Cambria Math"/>
-          </w:rPr>
-          <m:t>(</m:t>
-        </m:r>
-        <m:r>
-          <w:rPr>
-            <w:rFonts w:ascii="Cambria Math" w:hAnsi="Cambria Math"/>
-          </w:rPr>
-          <m:t>j,</m:t>
-        </m:r>
-        <m:r>
-          <w:rPr>
-            <w:rFonts w:ascii="Cambria Math" w:hAnsi="Cambria Math"/>
-          </w:rPr>
-          <m:t xml:space="preserve"> </m:t>
-        </m:r>
-        <m:r>
-          <w:rPr>
-            <w:rFonts w:ascii="Cambria Math" w:hAnsi="Cambria Math"/>
-          </w:rPr>
-          <m:t>S</m:t>
-        </m:r>
-        <m:r>
-          <w:rPr>
-            <w:rFonts w:ascii="Cambria Math" w:hAnsi="Cambria Math"/>
-          </w:rPr>
-          <m:t>)</m:t>
+          <m:t>M(j, S)</m:t>
         </m:r>
       </m:oMath>
       <w:r>
@@ -10186,13 +10738,7 @@
                   <w:rPr>
                     <w:rFonts w:ascii="Cambria Math" w:hAnsi="Cambria Math"/>
                   </w:rPr>
-                  <m:t>0,</m:t>
-                </m:r>
-                <m:r>
-                  <w:rPr>
-                    <w:rFonts w:ascii="Cambria Math" w:hAnsi="Cambria Math"/>
-                  </w:rPr>
-                  <m:t>1,2,3</m:t>
+                  <m:t>0,1,2,3</m:t>
                 </m:r>
               </m:e>
             </m:d>
@@ -10212,7 +10758,11 @@
         </m:r>
       </m:oMath>
       <w:r>
-        <w:t xml:space="preserve"> което ще означава, че тръгваме от 0, минаваме по-някакъв път през 1,2 и 3 и завършваме в 4</w:t>
+        <w:t xml:space="preserve"> </w:t>
+      </w:r>
+      <w:r>
+        <w:lastRenderedPageBreak/>
+        <w:t>което ще означава, че тръгваме от 0, минаваме по-някакъв път през 1,2 и 3 и завършваме в 4</w:t>
       </w:r>
       <w:r>
         <w:t xml:space="preserve"> и това е минималния път от 0 до 4</w:t>
@@ -10399,15 +10949,7 @@
                                     <w:noProof/>
                                     <w:lang w:eastAsia="en-US"/>
                                   </w:rPr>
-                                  <m:t>0,</m:t>
-                                </m:r>
-                                <m:r>
-                                  <w:rPr>
-                                    <w:rFonts w:ascii="Cambria Math" w:hAnsi="Cambria Math"/>
-                                    <w:noProof/>
-                                    <w:lang w:eastAsia="en-US"/>
-                                  </w:rPr>
-                                  <m:t>1,2,3</m:t>
+                                  <m:t>0,1,2,3</m:t>
                                 </m:r>
                               </m:e>
                             </m:d>
@@ -10443,15 +10985,7 @@
                             <w:noProof/>
                             <w:lang w:eastAsia="en-US"/>
                           </w:rPr>
-                          <m:t>+</m:t>
-                        </m:r>
-                        <m:r>
-                          <w:rPr>
-                            <w:rFonts w:ascii="Cambria Math" w:hAnsi="Cambria Math"/>
-                            <w:noProof/>
-                            <w:lang w:eastAsia="en-US"/>
-                          </w:rPr>
-                          <m:t>D</m:t>
+                          <m:t>+D</m:t>
                         </m:r>
                         <m:r>
                           <w:rPr>
@@ -10505,15 +11039,7 @@
                                     <w:noProof/>
                                     <w:lang w:eastAsia="en-US"/>
                                   </w:rPr>
-                                  <m:t>0,</m:t>
-                                </m:r>
-                                <m:r>
-                                  <w:rPr>
-                                    <w:rFonts w:ascii="Cambria Math" w:hAnsi="Cambria Math"/>
-                                    <w:noProof/>
-                                    <w:lang w:eastAsia="en-US"/>
-                                  </w:rPr>
-                                  <m:t>2,3,4</m:t>
+                                  <m:t>0,2,3,4</m:t>
                                 </m:r>
                               </m:e>
                             </m:d>
@@ -10533,31 +11059,7 @@
                             <w:noProof/>
                             <w:lang w:eastAsia="en-US"/>
                           </w:rPr>
-                          <m:t>)</m:t>
-                        </m:r>
-                        <m:r>
-                          <w:rPr>
-                            <w:rFonts w:ascii="Cambria Math" w:hAnsi="Cambria Math"/>
-                            <w:noProof/>
-                            <w:lang w:eastAsia="en-US"/>
-                          </w:rPr>
-                          <m:t>+</m:t>
-                        </m:r>
-                        <m:r>
-                          <w:rPr>
-                            <w:rFonts w:ascii="Cambria Math" w:hAnsi="Cambria Math"/>
-                            <w:noProof/>
-                            <w:lang w:eastAsia="en-US"/>
-                          </w:rPr>
-                          <m:t>D</m:t>
-                        </m:r>
-                        <m:r>
-                          <w:rPr>
-                            <w:rFonts w:ascii="Cambria Math" w:hAnsi="Cambria Math"/>
-                            <w:noProof/>
-                            <w:lang w:eastAsia="en-US"/>
-                          </w:rPr>
-                          <m:t>(1,0)</m:t>
+                          <m:t>)+D(1,0)</m:t>
                         </m:r>
                       </m:e>
                     </m:mr>
@@ -10603,15 +11105,7 @@
                                     <w:noProof/>
                                     <w:lang w:eastAsia="en-US"/>
                                   </w:rPr>
-                                  <m:t>0,</m:t>
-                                </m:r>
-                                <m:r>
-                                  <w:rPr>
-                                    <w:rFonts w:ascii="Cambria Math" w:hAnsi="Cambria Math"/>
-                                    <w:noProof/>
-                                    <w:lang w:eastAsia="en-US"/>
-                                  </w:rPr>
-                                  <m:t>1,2,4</m:t>
+                                  <m:t>0,1,2,4</m:t>
                                 </m:r>
                               </m:e>
                             </m:d>
@@ -10631,31 +11125,7 @@
                             <w:noProof/>
                             <w:lang w:eastAsia="en-US"/>
                           </w:rPr>
-                          <m:t>)</m:t>
-                        </m:r>
-                        <m:r>
-                          <w:rPr>
-                            <w:rFonts w:ascii="Cambria Math" w:hAnsi="Cambria Math"/>
-                            <w:noProof/>
-                            <w:lang w:eastAsia="en-US"/>
-                          </w:rPr>
-                          <m:t>+</m:t>
-                        </m:r>
-                        <m:r>
-                          <w:rPr>
-                            <w:rFonts w:ascii="Cambria Math" w:hAnsi="Cambria Math"/>
-                            <w:noProof/>
-                            <w:lang w:eastAsia="en-US"/>
-                          </w:rPr>
-                          <m:t>D</m:t>
-                        </m:r>
-                        <m:r>
-                          <w:rPr>
-                            <w:rFonts w:ascii="Cambria Math" w:hAnsi="Cambria Math"/>
-                            <w:noProof/>
-                            <w:lang w:eastAsia="en-US"/>
-                          </w:rPr>
-                          <m:t>(3,0)</m:t>
+                          <m:t>)+D(3,0)</m:t>
                         </m:r>
                         <m:ctrlPr>
                           <w:rPr>
@@ -10708,15 +11178,7 @@
                                     <w:noProof/>
                                     <w:lang w:eastAsia="en-US"/>
                                   </w:rPr>
-                                  <m:t>0,</m:t>
-                                </m:r>
-                                <m:r>
-                                  <w:rPr>
-                                    <w:rFonts w:ascii="Cambria Math" w:hAnsi="Cambria Math"/>
-                                    <w:noProof/>
-                                    <w:lang w:eastAsia="en-US"/>
-                                  </w:rPr>
-                                  <m:t>1,3,4</m:t>
+                                  <m:t>0,1,3,4</m:t>
                                 </m:r>
                               </m:e>
                             </m:d>
@@ -10736,31 +11198,7 @@
                             <w:noProof/>
                             <w:lang w:eastAsia="en-US"/>
                           </w:rPr>
-                          <m:t>)</m:t>
-                        </m:r>
-                        <m:r>
-                          <w:rPr>
-                            <w:rFonts w:ascii="Cambria Math" w:hAnsi="Cambria Math"/>
-                            <w:noProof/>
-                            <w:lang w:eastAsia="en-US"/>
-                          </w:rPr>
-                          <m:t>+</m:t>
-                        </m:r>
-                        <m:r>
-                          <w:rPr>
-                            <w:rFonts w:ascii="Cambria Math" w:hAnsi="Cambria Math"/>
-                            <w:noProof/>
-                            <w:lang w:eastAsia="en-US"/>
-                          </w:rPr>
-                          <m:t>D</m:t>
-                        </m:r>
-                        <m:r>
-                          <w:rPr>
-                            <w:rFonts w:ascii="Cambria Math" w:hAnsi="Cambria Math"/>
-                            <w:noProof/>
-                            <w:lang w:eastAsia="en-US"/>
-                          </w:rPr>
-                          <m:t>(2,0)</m:t>
+                          <m:t>)+D(2,0)</m:t>
                         </m:r>
                       </m:e>
                     </m:mr>
@@ -10778,7 +11216,6 @@
       </w:pPr>
       <w:bookmarkStart w:id="31" w:name="_Toc53276060"/>
       <w:r>
-        <w:lastRenderedPageBreak/>
         <w:t>5.2 Подзадачи</w:t>
       </w:r>
       <w:bookmarkEnd w:id="31"/>
@@ -11091,6 +11528,18 @@
       </w:r>
       <w:r>
         <w:t xml:space="preserve"> на подмножества.</w:t>
+      </w:r>
+    </w:p>
+    <w:p>
+      <w:pPr>
+        <w:rPr>
+          <w:rFonts w:asciiTheme="minorHAnsi" w:hAnsiTheme="minorHAnsi" w:cstheme="minorHAnsi"/>
+          <w:noProof/>
+          <w:lang w:val="en-US" w:eastAsia="en-US"/>
+        </w:rPr>
+      </w:pPr>
+      <w:r>
+        <w:br w:type="page"/>
       </w:r>
     </w:p>
     <w:tbl>
@@ -11111,25 +11560,29 @@
         </w:trPr>
         <w:tc>
           <w:tcPr>
-            <w:tcW w:w="656" w:type="pct"/>
+            <w:tcW w:w="711" w:type="pct"/>
           </w:tcPr>
           <w:p>
             <w:pPr>
               <w:rPr>
                 <w:rFonts w:asciiTheme="majorHAnsi" w:hAnsiTheme="majorHAnsi" w:cstheme="majorHAnsi"/>
+                <w:szCs w:val="20"/>
                 <w:lang w:val="en-US" w:eastAsia="en-US"/>
               </w:rPr>
             </w:pPr>
             <w:r>
               <w:rPr>
                 <w:rFonts w:asciiTheme="majorHAnsi" w:hAnsiTheme="majorHAnsi" w:cstheme="majorHAnsi"/>
+                <w:szCs w:val="20"/>
                 <w:lang w:eastAsia="en-US"/>
               </w:rPr>
+              <w:lastRenderedPageBreak/>
               <w:t>Размер на под-</w:t>
             </w:r>
             <w:r>
               <w:rPr>
                 <w:rFonts w:asciiTheme="majorHAnsi" w:hAnsiTheme="majorHAnsi" w:cstheme="majorHAnsi"/>
+                <w:szCs w:val="20"/>
                 <w:lang w:eastAsia="en-US"/>
               </w:rPr>
               <w:t>множеството</w:t>
@@ -11138,18 +11591,20 @@
         </w:tc>
         <w:tc>
           <w:tcPr>
-            <w:tcW w:w="656" w:type="pct"/>
+            <w:tcW w:w="711" w:type="pct"/>
           </w:tcPr>
           <w:p>
             <w:pPr>
               <w:rPr>
                 <w:rFonts w:asciiTheme="majorHAnsi" w:hAnsiTheme="majorHAnsi" w:cstheme="majorHAnsi"/>
+                <w:szCs w:val="20"/>
                 <w:lang w:eastAsia="en-US"/>
               </w:rPr>
             </w:pPr>
             <w:r>
               <w:rPr>
                 <w:rFonts w:asciiTheme="majorHAnsi" w:hAnsiTheme="majorHAnsi" w:cstheme="majorHAnsi"/>
+                <w:szCs w:val="20"/>
                 <w:lang w:eastAsia="en-US"/>
               </w:rPr>
               <w:t>Двоичен вид на под-</w:t>
@@ -11157,6 +11612,7 @@
             <w:r>
               <w:rPr>
                 <w:rFonts w:asciiTheme="majorHAnsi" w:hAnsiTheme="majorHAnsi" w:cstheme="majorHAnsi"/>
+                <w:szCs w:val="20"/>
                 <w:lang w:eastAsia="en-US"/>
               </w:rPr>
               <w:t>множеството</w:t>
@@ -11165,18 +11621,20 @@
         </w:tc>
         <w:tc>
           <w:tcPr>
-            <w:tcW w:w="682" w:type="pct"/>
+            <w:tcW w:w="626" w:type="pct"/>
           </w:tcPr>
           <w:p>
             <w:pPr>
               <w:rPr>
                 <w:rFonts w:asciiTheme="majorHAnsi" w:hAnsiTheme="majorHAnsi" w:cstheme="majorHAnsi"/>
+                <w:szCs w:val="20"/>
                 <w:lang w:eastAsia="en-US"/>
               </w:rPr>
             </w:pPr>
             <w:r>
               <w:rPr>
                 <w:rFonts w:asciiTheme="majorHAnsi" w:hAnsiTheme="majorHAnsi" w:cstheme="majorHAnsi"/>
+                <w:szCs w:val="20"/>
                 <w:lang w:eastAsia="en-US"/>
               </w:rPr>
               <w:t xml:space="preserve">Десетична стойност </w:t>
@@ -11185,18 +11643,20 @@
         </w:tc>
         <w:tc>
           <w:tcPr>
-            <w:tcW w:w="3006" w:type="pct"/>
+            <w:tcW w:w="2951" w:type="pct"/>
           </w:tcPr>
           <w:p>
             <w:pPr>
               <w:rPr>
                 <w:rFonts w:asciiTheme="majorHAnsi" w:hAnsiTheme="majorHAnsi" w:cstheme="majorHAnsi"/>
+                <w:szCs w:val="20"/>
                 <w:lang w:eastAsia="en-US"/>
               </w:rPr>
             </w:pPr>
             <w:r>
               <w:rPr>
                 <w:rFonts w:asciiTheme="majorHAnsi" w:hAnsiTheme="majorHAnsi" w:cstheme="majorHAnsi"/>
+                <w:szCs w:val="20"/>
                 <w:lang w:eastAsia="en-US"/>
               </w:rPr>
               <w:t>Обяснение</w:t>
@@ -11210,7 +11670,7 @@
         </w:trPr>
         <w:tc>
           <w:tcPr>
-            <w:tcW w:w="656" w:type="pct"/>
+            <w:tcW w:w="711" w:type="pct"/>
             <w:vMerge w:val="restart"/>
             <w:vAlign w:val="center"/>
           </w:tcPr>
@@ -11219,12 +11679,14 @@
               <w:jc w:val="center"/>
               <w:rPr>
                 <w:rFonts w:asciiTheme="majorHAnsi" w:hAnsiTheme="majorHAnsi" w:cstheme="majorHAnsi"/>
+                <w:szCs w:val="20"/>
                 <w:lang w:eastAsia="en-US"/>
               </w:rPr>
             </w:pPr>
             <w:r>
               <w:rPr>
                 <w:rFonts w:asciiTheme="majorHAnsi" w:hAnsiTheme="majorHAnsi" w:cstheme="majorHAnsi"/>
+                <w:szCs w:val="20"/>
                 <w:lang w:val="en-US" w:eastAsia="en-US"/>
               </w:rPr>
               <w:t>|</w:t>
@@ -11232,6 +11694,7 @@
             <w:r>
               <w:rPr>
                 <w:rFonts w:asciiTheme="majorHAnsi" w:hAnsiTheme="majorHAnsi" w:cstheme="majorHAnsi"/>
+                <w:szCs w:val="20"/>
                 <w:lang w:val="en-US" w:eastAsia="en-US"/>
               </w:rPr>
               <w:t>S</w:t>
@@ -11239,6 +11702,7 @@
             <w:r>
               <w:rPr>
                 <w:rFonts w:asciiTheme="majorHAnsi" w:hAnsiTheme="majorHAnsi" w:cstheme="majorHAnsi"/>
+                <w:szCs w:val="20"/>
                 <w:lang w:val="en-US" w:eastAsia="en-US"/>
               </w:rPr>
               <w:t>| = 2</w:t>
@@ -11247,7 +11711,7 @@
         </w:tc>
         <w:tc>
           <w:tcPr>
-            <w:tcW w:w="656" w:type="pct"/>
+            <w:tcW w:w="711" w:type="pct"/>
             <w:vAlign w:val="center"/>
           </w:tcPr>
           <w:p>
@@ -11255,12 +11719,14 @@
               <w:jc w:val="center"/>
               <w:rPr>
                 <w:rFonts w:asciiTheme="majorHAnsi" w:hAnsiTheme="majorHAnsi" w:cstheme="majorHAnsi"/>
+                <w:szCs w:val="20"/>
                 <w:lang w:eastAsia="en-US"/>
               </w:rPr>
             </w:pPr>
             <w:r>
               <w:rPr>
                 <w:rFonts w:asciiTheme="majorHAnsi" w:hAnsiTheme="majorHAnsi" w:cstheme="majorHAnsi"/>
+                <w:szCs w:val="20"/>
                 <w:lang w:eastAsia="en-US"/>
               </w:rPr>
               <w:t>00011</w:t>
@@ -11269,7 +11735,7 @@
         </w:tc>
         <w:tc>
           <w:tcPr>
-            <w:tcW w:w="682" w:type="pct"/>
+            <w:tcW w:w="626" w:type="pct"/>
             <w:vAlign w:val="center"/>
           </w:tcPr>
           <w:p>
@@ -11277,12 +11743,14 @@
               <w:jc w:val="center"/>
               <w:rPr>
                 <w:rFonts w:asciiTheme="majorHAnsi" w:hAnsiTheme="majorHAnsi" w:cstheme="majorHAnsi"/>
+                <w:szCs w:val="20"/>
                 <w:lang w:eastAsia="en-US"/>
               </w:rPr>
             </w:pPr>
             <w:r>
               <w:rPr>
                 <w:rFonts w:asciiTheme="majorHAnsi" w:hAnsiTheme="majorHAnsi" w:cstheme="majorHAnsi"/>
+                <w:szCs w:val="20"/>
                 <w:lang w:eastAsia="en-US"/>
               </w:rPr>
               <w:t>3</w:t>
@@ -11291,18 +11759,20 @@
         </w:tc>
         <w:tc>
           <w:tcPr>
-            <w:tcW w:w="3006" w:type="pct"/>
+            <w:tcW w:w="2951" w:type="pct"/>
           </w:tcPr>
           <w:p>
             <w:pPr>
               <w:rPr>
                 <w:rFonts w:asciiTheme="majorHAnsi" w:hAnsiTheme="majorHAnsi" w:cstheme="majorHAnsi"/>
+                <w:szCs w:val="20"/>
                 <w:lang w:eastAsia="en-US"/>
               </w:rPr>
             </w:pPr>
             <w:r>
               <w:rPr>
                 <w:rFonts w:asciiTheme="majorHAnsi" w:hAnsiTheme="majorHAnsi" w:cstheme="majorHAnsi"/>
+                <w:szCs w:val="20"/>
                 <w:lang w:eastAsia="en-US"/>
               </w:rPr>
               <w:t xml:space="preserve">Понеже размера на под-проблема е </w:t>
@@ -11310,16 +11780,44 @@
             <w:r>
               <w:rPr>
                 <w:rFonts w:asciiTheme="majorHAnsi" w:hAnsiTheme="majorHAnsi" w:cstheme="majorHAnsi"/>
-                <w:lang w:val="en-US" w:eastAsia="en-US"/>
-              </w:rPr>
-              <w:t xml:space="preserve">|V|=2 </w:t>
+                <w:szCs w:val="20"/>
+                <w:lang w:val="en-US" w:eastAsia="en-US"/>
+              </w:rPr>
+              <w:t>|</w:t>
             </w:r>
             <w:r>
               <w:rPr>
                 <w:rFonts w:asciiTheme="majorHAnsi" w:hAnsiTheme="majorHAnsi" w:cstheme="majorHAnsi"/>
+                <w:szCs w:val="20"/>
+                <w:lang w:val="en-US" w:eastAsia="en-US"/>
+              </w:rPr>
+              <w:t>S</w:t>
+            </w:r>
+            <w:r>
+              <w:rPr>
+                <w:rFonts w:asciiTheme="majorHAnsi" w:hAnsiTheme="majorHAnsi" w:cstheme="majorHAnsi"/>
+                <w:szCs w:val="20"/>
+                <w:lang w:val="en-US" w:eastAsia="en-US"/>
+              </w:rPr>
+              <w:t xml:space="preserve">|=2 </w:t>
+            </w:r>
+            <w:r>
+              <w:rPr>
+                <w:rFonts w:asciiTheme="majorHAnsi" w:hAnsiTheme="majorHAnsi" w:cstheme="majorHAnsi"/>
+                <w:szCs w:val="20"/>
                 <w:lang w:eastAsia="en-US"/>
               </w:rPr>
-              <w:t>имаме единици само на 2 места в двоичния запис. Когато единиците са на индекси 0 и 1, имаме път между върхове 0 и 1.</w:t>
+              <w:t>имаме единици само на 2 места в двои</w:t>
+            </w:r>
+            <w:bookmarkStart w:id="32" w:name="_GoBack"/>
+            <w:bookmarkEnd w:id="32"/>
+            <w:r>
+              <w:rPr>
+                <w:rFonts w:asciiTheme="majorHAnsi" w:hAnsiTheme="majorHAnsi" w:cstheme="majorHAnsi"/>
+                <w:szCs w:val="20"/>
+                <w:lang w:eastAsia="en-US"/>
+              </w:rPr>
+              <w:t>чния запис. Когато единиците са на индекси 0 и 1, имаме път между върхове 0 и 1.</w:t>
             </w:r>
           </w:p>
         </w:tc>
@@ -11330,13 +11828,14 @@
         </w:trPr>
         <w:tc>
           <w:tcPr>
-            <w:tcW w:w="656" w:type="pct"/>
+            <w:tcW w:w="711" w:type="pct"/>
             <w:vMerge/>
           </w:tcPr>
           <w:p>
             <w:pPr>
               <w:rPr>
                 <w:rFonts w:asciiTheme="majorHAnsi" w:hAnsiTheme="majorHAnsi" w:cstheme="majorHAnsi"/>
+                <w:szCs w:val="20"/>
                 <w:lang w:eastAsia="en-US"/>
               </w:rPr>
             </w:pPr>
@@ -11344,7 +11843,7 @@
         </w:tc>
         <w:tc>
           <w:tcPr>
-            <w:tcW w:w="656" w:type="pct"/>
+            <w:tcW w:w="711" w:type="pct"/>
             <w:vAlign w:val="center"/>
           </w:tcPr>
           <w:p>
@@ -11352,12 +11851,14 @@
               <w:jc w:val="center"/>
               <w:rPr>
                 <w:rFonts w:asciiTheme="majorHAnsi" w:hAnsiTheme="majorHAnsi" w:cstheme="majorHAnsi"/>
+                <w:szCs w:val="20"/>
                 <w:lang w:eastAsia="en-US"/>
               </w:rPr>
             </w:pPr>
             <w:r>
               <w:rPr>
                 <w:rFonts w:asciiTheme="majorHAnsi" w:hAnsiTheme="majorHAnsi" w:cstheme="majorHAnsi"/>
+                <w:szCs w:val="20"/>
                 <w:lang w:eastAsia="en-US"/>
               </w:rPr>
               <w:t>01001</w:t>
@@ -11366,7 +11867,7 @@
         </w:tc>
         <w:tc>
           <w:tcPr>
-            <w:tcW w:w="682" w:type="pct"/>
+            <w:tcW w:w="626" w:type="pct"/>
             <w:vAlign w:val="center"/>
           </w:tcPr>
           <w:p>
@@ -11374,12 +11875,14 @@
               <w:jc w:val="center"/>
               <w:rPr>
                 <w:rFonts w:asciiTheme="majorHAnsi" w:hAnsiTheme="majorHAnsi" w:cstheme="majorHAnsi"/>
+                <w:szCs w:val="20"/>
                 <w:lang w:eastAsia="en-US"/>
               </w:rPr>
             </w:pPr>
             <w:r>
               <w:rPr>
                 <w:rFonts w:asciiTheme="majorHAnsi" w:hAnsiTheme="majorHAnsi" w:cstheme="majorHAnsi"/>
+                <w:szCs w:val="20"/>
                 <w:lang w:eastAsia="en-US"/>
               </w:rPr>
               <w:t>9</w:t>
@@ -11388,18 +11891,20 @@
         </w:tc>
         <w:tc>
           <w:tcPr>
-            <w:tcW w:w="3006" w:type="pct"/>
+            <w:tcW w:w="2951" w:type="pct"/>
           </w:tcPr>
           <w:p>
             <w:pPr>
               <w:rPr>
                 <w:rFonts w:asciiTheme="majorHAnsi" w:hAnsiTheme="majorHAnsi" w:cstheme="majorHAnsi"/>
+                <w:szCs w:val="20"/>
                 <w:lang w:eastAsia="en-US"/>
               </w:rPr>
             </w:pPr>
             <w:r>
               <w:rPr>
                 <w:rFonts w:asciiTheme="majorHAnsi" w:hAnsiTheme="majorHAnsi" w:cstheme="majorHAnsi"/>
+                <w:szCs w:val="20"/>
                 <w:lang w:eastAsia="en-US"/>
               </w:rPr>
               <w:t>Тук имаме път между 0 и 3</w:t>
@@ -11413,13 +11918,14 @@
         </w:trPr>
         <w:tc>
           <w:tcPr>
-            <w:tcW w:w="656" w:type="pct"/>
+            <w:tcW w:w="711" w:type="pct"/>
             <w:vMerge/>
           </w:tcPr>
           <w:p>
             <w:pPr>
               <w:rPr>
                 <w:rFonts w:asciiTheme="majorHAnsi" w:hAnsiTheme="majorHAnsi" w:cstheme="majorHAnsi"/>
+                <w:szCs w:val="20"/>
                 <w:lang w:eastAsia="en-US"/>
               </w:rPr>
             </w:pPr>
@@ -11427,7 +11933,7 @@
         </w:tc>
         <w:tc>
           <w:tcPr>
-            <w:tcW w:w="656" w:type="pct"/>
+            <w:tcW w:w="711" w:type="pct"/>
             <w:vAlign w:val="center"/>
           </w:tcPr>
           <w:p>
@@ -11435,12 +11941,14 @@
               <w:jc w:val="center"/>
               <w:rPr>
                 <w:rFonts w:asciiTheme="majorHAnsi" w:hAnsiTheme="majorHAnsi" w:cstheme="majorHAnsi"/>
+                <w:szCs w:val="20"/>
                 <w:lang w:eastAsia="en-US"/>
               </w:rPr>
             </w:pPr>
             <w:r>
               <w:rPr>
                 <w:rFonts w:asciiTheme="majorHAnsi" w:hAnsiTheme="majorHAnsi" w:cstheme="majorHAnsi"/>
+                <w:szCs w:val="20"/>
                 <w:lang w:eastAsia="en-US"/>
               </w:rPr>
               <w:t>10001</w:t>
@@ -11449,7 +11957,7 @@
         </w:tc>
         <w:tc>
           <w:tcPr>
-            <w:tcW w:w="682" w:type="pct"/>
+            <w:tcW w:w="626" w:type="pct"/>
             <w:vAlign w:val="center"/>
           </w:tcPr>
           <w:p>
@@ -11457,12 +11965,14 @@
               <w:jc w:val="center"/>
               <w:rPr>
                 <w:rFonts w:asciiTheme="majorHAnsi" w:hAnsiTheme="majorHAnsi" w:cstheme="majorHAnsi"/>
+                <w:szCs w:val="20"/>
                 <w:lang w:eastAsia="en-US"/>
               </w:rPr>
             </w:pPr>
             <w:r>
               <w:rPr>
                 <w:rFonts w:asciiTheme="majorHAnsi" w:hAnsiTheme="majorHAnsi" w:cstheme="majorHAnsi"/>
+                <w:szCs w:val="20"/>
                 <w:lang w:eastAsia="en-US"/>
               </w:rPr>
               <w:t>17</w:t>
@@ -11471,18 +11981,20 @@
         </w:tc>
         <w:tc>
           <w:tcPr>
-            <w:tcW w:w="3006" w:type="pct"/>
+            <w:tcW w:w="2951" w:type="pct"/>
           </w:tcPr>
           <w:p>
             <w:pPr>
               <w:rPr>
                 <w:rFonts w:asciiTheme="majorHAnsi" w:hAnsiTheme="majorHAnsi" w:cstheme="majorHAnsi"/>
+                <w:szCs w:val="20"/>
                 <w:lang w:eastAsia="en-US"/>
               </w:rPr>
             </w:pPr>
             <w:r>
               <w:rPr>
                 <w:rFonts w:asciiTheme="majorHAnsi" w:hAnsiTheme="majorHAnsi" w:cstheme="majorHAnsi"/>
+                <w:szCs w:val="20"/>
                 <w:lang w:eastAsia="en-US"/>
               </w:rPr>
               <w:t>А тук между 0 и 4</w:t>
@@ -11496,7 +12008,7 @@
         </w:trPr>
         <w:tc>
           <w:tcPr>
-            <w:tcW w:w="656" w:type="pct"/>
+            <w:tcW w:w="711" w:type="pct"/>
             <w:vAlign w:val="center"/>
           </w:tcPr>
           <w:p>
@@ -11504,12 +12016,14 @@
               <w:jc w:val="center"/>
               <w:rPr>
                 <w:rFonts w:asciiTheme="majorHAnsi" w:hAnsiTheme="majorHAnsi" w:cstheme="majorHAnsi"/>
+                <w:szCs w:val="20"/>
                 <w:lang w:eastAsia="en-US"/>
               </w:rPr>
             </w:pPr>
             <w:r>
               <w:rPr>
                 <w:rFonts w:asciiTheme="majorHAnsi" w:hAnsiTheme="majorHAnsi" w:cstheme="majorHAnsi"/>
+                <w:szCs w:val="20"/>
                 <w:lang w:val="en-US" w:eastAsia="en-US"/>
               </w:rPr>
               <w:t>|</w:t>
@@ -11517,6 +12031,7 @@
             <w:r>
               <w:rPr>
                 <w:rFonts w:asciiTheme="majorHAnsi" w:hAnsiTheme="majorHAnsi" w:cstheme="majorHAnsi"/>
+                <w:szCs w:val="20"/>
                 <w:lang w:val="en-US" w:eastAsia="en-US"/>
               </w:rPr>
               <w:t>S</w:t>
@@ -11524,6 +12039,7 @@
             <w:r>
               <w:rPr>
                 <w:rFonts w:asciiTheme="majorHAnsi" w:hAnsiTheme="majorHAnsi" w:cstheme="majorHAnsi"/>
+                <w:szCs w:val="20"/>
                 <w:lang w:val="en-US" w:eastAsia="en-US"/>
               </w:rPr>
               <w:t>| = 3</w:t>
@@ -11532,7 +12048,7 @@
         </w:tc>
         <w:tc>
           <w:tcPr>
-            <w:tcW w:w="656" w:type="pct"/>
+            <w:tcW w:w="711" w:type="pct"/>
             <w:vAlign w:val="center"/>
           </w:tcPr>
           <w:p>
@@ -11540,12 +12056,14 @@
               <w:jc w:val="center"/>
               <w:rPr>
                 <w:rFonts w:asciiTheme="majorHAnsi" w:hAnsiTheme="majorHAnsi" w:cstheme="majorHAnsi"/>
+                <w:szCs w:val="20"/>
                 <w:lang w:eastAsia="en-US"/>
               </w:rPr>
             </w:pPr>
             <w:r>
               <w:rPr>
                 <w:rFonts w:asciiTheme="majorHAnsi" w:hAnsiTheme="majorHAnsi" w:cstheme="majorHAnsi"/>
+                <w:szCs w:val="20"/>
                 <w:lang w:eastAsia="en-US"/>
               </w:rPr>
               <w:t>00111</w:t>
@@ -11554,7 +12072,7 @@
         </w:tc>
         <w:tc>
           <w:tcPr>
-            <w:tcW w:w="682" w:type="pct"/>
+            <w:tcW w:w="626" w:type="pct"/>
             <w:vAlign w:val="center"/>
           </w:tcPr>
           <w:p>
@@ -11562,12 +12080,14 @@
               <w:jc w:val="center"/>
               <w:rPr>
                 <w:rFonts w:asciiTheme="majorHAnsi" w:hAnsiTheme="majorHAnsi" w:cstheme="majorHAnsi"/>
+                <w:szCs w:val="20"/>
                 <w:lang w:eastAsia="en-US"/>
               </w:rPr>
             </w:pPr>
             <w:r>
               <w:rPr>
                 <w:rFonts w:asciiTheme="majorHAnsi" w:hAnsiTheme="majorHAnsi" w:cstheme="majorHAnsi"/>
+                <w:szCs w:val="20"/>
                 <w:lang w:eastAsia="en-US"/>
               </w:rPr>
               <w:t>7</w:t>
@@ -11576,18 +12096,20 @@
         </w:tc>
         <w:tc>
           <w:tcPr>
-            <w:tcW w:w="3006" w:type="pct"/>
+            <w:tcW w:w="2951" w:type="pct"/>
           </w:tcPr>
           <w:p>
             <w:pPr>
               <w:rPr>
                 <w:rFonts w:asciiTheme="majorHAnsi" w:hAnsiTheme="majorHAnsi" w:cstheme="majorHAnsi"/>
+                <w:szCs w:val="20"/>
                 <w:lang w:eastAsia="en-US"/>
               </w:rPr>
             </w:pPr>
             <w:r>
               <w:rPr>
                 <w:rFonts w:asciiTheme="majorHAnsi" w:hAnsiTheme="majorHAnsi" w:cstheme="majorHAnsi"/>
+                <w:szCs w:val="20"/>
                 <w:lang w:eastAsia="en-US"/>
               </w:rPr>
               <w:t>Размера е 3 и затова имаме 3 единици. Пътят тръгва от 0 и минава през 1 и 2. Последователността може да е всяка от възможните:</w:t>
@@ -11597,12 +12119,14 @@
             <w:pPr>
               <w:rPr>
                 <w:rFonts w:asciiTheme="majorHAnsi" w:hAnsiTheme="majorHAnsi" w:cstheme="majorHAnsi"/>
+                <w:szCs w:val="20"/>
                 <w:lang w:eastAsia="en-US"/>
               </w:rPr>
             </w:pPr>
             <w:r>
               <w:rPr>
                 <w:rFonts w:asciiTheme="majorHAnsi" w:hAnsiTheme="majorHAnsi" w:cstheme="majorHAnsi"/>
+                <w:szCs w:val="20"/>
                 <w:lang w:eastAsia="en-US"/>
               </w:rPr>
               <w:t>0-1-2 или 0-2-1</w:t>
@@ -11616,7 +12140,7 @@
         </w:trPr>
         <w:tc>
           <w:tcPr>
-            <w:tcW w:w="656" w:type="pct"/>
+            <w:tcW w:w="711" w:type="pct"/>
             <w:vAlign w:val="center"/>
           </w:tcPr>
           <w:p>
@@ -11624,12 +12148,14 @@
               <w:jc w:val="center"/>
               <w:rPr>
                 <w:rFonts w:asciiTheme="majorHAnsi" w:hAnsiTheme="majorHAnsi" w:cstheme="majorHAnsi"/>
+                <w:szCs w:val="20"/>
                 <w:lang w:val="en-US" w:eastAsia="en-US"/>
               </w:rPr>
             </w:pPr>
             <w:r>
               <w:rPr>
                 <w:rFonts w:asciiTheme="majorHAnsi" w:hAnsiTheme="majorHAnsi" w:cstheme="majorHAnsi"/>
+                <w:szCs w:val="20"/>
                 <w:lang w:val="en-US" w:eastAsia="en-US"/>
               </w:rPr>
               <w:t>|</w:t>
@@ -11637,6 +12163,7 @@
             <w:r>
               <w:rPr>
                 <w:rFonts w:asciiTheme="majorHAnsi" w:hAnsiTheme="majorHAnsi" w:cstheme="majorHAnsi"/>
+                <w:szCs w:val="20"/>
                 <w:lang w:val="en-US" w:eastAsia="en-US"/>
               </w:rPr>
               <w:t>S</w:t>
@@ -11644,6 +12171,7 @@
             <w:r>
               <w:rPr>
                 <w:rFonts w:asciiTheme="majorHAnsi" w:hAnsiTheme="majorHAnsi" w:cstheme="majorHAnsi"/>
+                <w:szCs w:val="20"/>
                 <w:lang w:val="en-US" w:eastAsia="en-US"/>
               </w:rPr>
               <w:t>| = 4</w:t>
@@ -11652,7 +12180,7 @@
         </w:tc>
         <w:tc>
           <w:tcPr>
-            <w:tcW w:w="656" w:type="pct"/>
+            <w:tcW w:w="711" w:type="pct"/>
             <w:vAlign w:val="center"/>
           </w:tcPr>
           <w:p>
@@ -11660,12 +12188,14 @@
               <w:jc w:val="center"/>
               <w:rPr>
                 <w:rFonts w:asciiTheme="majorHAnsi" w:hAnsiTheme="majorHAnsi" w:cstheme="majorHAnsi"/>
+                <w:szCs w:val="20"/>
                 <w:lang w:val="en-US" w:eastAsia="en-US"/>
               </w:rPr>
             </w:pPr>
             <w:r>
               <w:rPr>
                 <w:rFonts w:asciiTheme="majorHAnsi" w:hAnsiTheme="majorHAnsi" w:cstheme="majorHAnsi"/>
+                <w:szCs w:val="20"/>
                 <w:lang w:val="en-US" w:eastAsia="en-US"/>
               </w:rPr>
               <w:t>10111</w:t>
@@ -11674,7 +12204,7 @@
         </w:tc>
         <w:tc>
           <w:tcPr>
-            <w:tcW w:w="682" w:type="pct"/>
+            <w:tcW w:w="626" w:type="pct"/>
             <w:vAlign w:val="center"/>
           </w:tcPr>
           <w:p>
@@ -11682,12 +12212,14 @@
               <w:jc w:val="center"/>
               <w:rPr>
                 <w:rFonts w:asciiTheme="majorHAnsi" w:hAnsiTheme="majorHAnsi" w:cstheme="majorHAnsi"/>
+                <w:szCs w:val="20"/>
                 <w:lang w:eastAsia="en-US"/>
               </w:rPr>
             </w:pPr>
             <w:r>
               <w:rPr>
                 <w:rFonts w:asciiTheme="majorHAnsi" w:hAnsiTheme="majorHAnsi" w:cstheme="majorHAnsi"/>
+                <w:szCs w:val="20"/>
                 <w:lang w:eastAsia="en-US"/>
               </w:rPr>
               <w:t>23</w:t>
@@ -11696,18 +12228,20 @@
         </w:tc>
         <w:tc>
           <w:tcPr>
-            <w:tcW w:w="3006" w:type="pct"/>
+            <w:tcW w:w="2951" w:type="pct"/>
           </w:tcPr>
           <w:p>
             <w:pPr>
               <w:rPr>
                 <w:rFonts w:asciiTheme="majorHAnsi" w:hAnsiTheme="majorHAnsi" w:cstheme="majorHAnsi"/>
+                <w:szCs w:val="20"/>
                 <w:lang w:eastAsia="en-US"/>
               </w:rPr>
             </w:pPr>
             <w:r>
               <w:rPr>
                 <w:rFonts w:asciiTheme="majorHAnsi" w:hAnsiTheme="majorHAnsi" w:cstheme="majorHAnsi"/>
+                <w:szCs w:val="20"/>
                 <w:lang w:eastAsia="en-US"/>
               </w:rPr>
               <w:t>Тук пътят минава от 0 през 1,2 и 4. Във всеки двоичен запис задължително имаме единица на нулевия индекс. Това е така, защото връх 0 е начало на всички възможни пътища и трябва да присъства в записа.</w:t>
@@ -11728,8 +12262,8 @@
       <w:r>
         <w:br/>
       </w:r>
-      <w:bookmarkStart w:id="32" w:name="_Ref53270069"/>
-      <w:bookmarkStart w:id="33" w:name="_Toc53276175"/>
+      <w:bookmarkStart w:id="33" w:name="_Ref53270069"/>
+      <w:bookmarkStart w:id="34" w:name="_Toc53276175"/>
       <w:r>
         <w:t xml:space="preserve">Таблица  </w:t>
       </w:r>
@@ -11751,12 +12285,12 @@
       <w:r>
         <w:fldChar w:fldCharType="end"/>
       </w:r>
-      <w:bookmarkEnd w:id="32"/>
+      <w:bookmarkEnd w:id="33"/>
       <w:r>
         <w:br/>
         <w:t>Двоичен начин на записване на възможните подмножества от върхове при пълно множество от 5 елемента</w:t>
       </w:r>
-      <w:bookmarkEnd w:id="33"/>
+      <w:bookmarkEnd w:id="34"/>
     </w:p>
     <w:p>
       <w:pPr>
@@ -11780,7 +12314,7 @@
           <w:lang w:eastAsia="en-US"/>
         </w:rPr>
       </w:pPr>
-      <w:bookmarkStart w:id="34" w:name="_Toc53276061"/>
+      <w:bookmarkStart w:id="35" w:name="_Toc53276061"/>
       <w:r>
         <w:rPr>
           <w:lang w:eastAsia="en-US"/>
@@ -11807,7 +12341,7 @@
         </w:rPr>
         <w:t>Мемоизация</w:t>
       </w:r>
-      <w:bookmarkEnd w:id="34"/>
+      <w:bookmarkEnd w:id="35"/>
       <w:proofErr w:type="spellEnd"/>
     </w:p>
     <w:p>
@@ -15983,8 +16517,8 @@
           <w:szCs w:val="24"/>
         </w:rPr>
       </w:pPr>
-      <w:bookmarkStart w:id="35" w:name="_Ref53219341"/>
-      <w:bookmarkStart w:id="36" w:name="_Toc53276176"/>
+      <w:bookmarkStart w:id="36" w:name="_Ref53219341"/>
+      <w:bookmarkStart w:id="37" w:name="_Toc53276176"/>
       <w:r>
         <w:t xml:space="preserve">Таблица  </w:t>
       </w:r>
@@ -16006,7 +16540,7 @@
       <w:r>
         <w:fldChar w:fldCharType="end"/>
       </w:r>
-      <w:bookmarkEnd w:id="35"/>
+      <w:bookmarkEnd w:id="36"/>
       <w:r>
         <w:br/>
         <w:t xml:space="preserve">Масив М с </w:t>
@@ -16050,7 +16584,7 @@
       <w:r>
         <w:t>стълба, в който ще запаметяваме резултатите за подзадачите на проблема</w:t>
       </w:r>
-      <w:bookmarkEnd w:id="36"/>
+      <w:bookmarkEnd w:id="37"/>
     </w:p>
     <w:p>
       <w:pPr>
@@ -16071,7 +16605,7 @@
       <w:pPr>
         <w:pStyle w:val="Heading2"/>
       </w:pPr>
-      <w:bookmarkStart w:id="37" w:name="_Toc53276062"/>
+      <w:bookmarkStart w:id="38" w:name="_Toc53276062"/>
       <w:r>
         <w:lastRenderedPageBreak/>
         <w:t>5.</w:t>
@@ -16082,7 +16616,7 @@
       <w:r>
         <w:t xml:space="preserve"> Алгоритъм</w:t>
       </w:r>
-      <w:bookmarkEnd w:id="37"/>
+      <w:bookmarkEnd w:id="38"/>
     </w:p>
     <w:p>
       <w:pPr>
@@ -16092,7 +16626,7 @@
         <mc:AlternateContent>
           <mc:Choice Requires="wpg">
             <w:drawing>
-              <wp:anchor distT="0" distB="0" distL="114300" distR="114300" simplePos="0" relativeHeight="251715584" behindDoc="0" locked="0" layoutInCell="1" allowOverlap="1">
+              <wp:anchor distT="0" distB="0" distL="114300" distR="114300" simplePos="0" relativeHeight="251715584" behindDoc="0" locked="0" layoutInCell="1" allowOverlap="1" wp14:anchorId="27D8D334" wp14:editId="442B4091">
                 <wp:simplePos x="0" y="0"/>
                 <wp:positionH relativeFrom="column">
                   <wp:posOffset>4218305</wp:posOffset>
@@ -16720,8 +17254,8 @@
                                   <w:szCs w:val="24"/>
                                 </w:rPr>
                               </w:pPr>
-                              <w:bookmarkStart w:id="38" w:name="_Ref53220294"/>
-                              <w:bookmarkStart w:id="39" w:name="_Toc53276177"/>
+                              <w:bookmarkStart w:id="39" w:name="_Ref53220294"/>
+                              <w:bookmarkStart w:id="40" w:name="_Toc53276177"/>
                               <w:r>
                                 <w:t xml:space="preserve">Таблица  </w:t>
                               </w:r>
@@ -16743,7 +17277,7 @@
                               <w:r>
                                 <w:fldChar w:fldCharType="end"/>
                               </w:r>
-                              <w:bookmarkEnd w:id="38"/>
+                              <w:bookmarkEnd w:id="39"/>
                               <w:r>
                                 <w:br/>
                                 <w:t xml:space="preserve">Матрица </w:t>
@@ -16766,7 +17300,7 @@
                               <w:r>
                                 <w:t>между всеки един връх от графа</w:t>
                               </w:r>
-                              <w:bookmarkEnd w:id="39"/>
+                              <w:bookmarkEnd w:id="40"/>
                             </w:p>
                           </w:txbxContent>
                         </wps:txbx>
@@ -16791,8 +17325,8 @@
           </mc:Choice>
           <mc:Fallback>
             <w:pict>
-              <v:group id="Group 34" o:spid="_x0000_s1031" style="position:absolute;left:0;text-align:left;margin-left:332.15pt;margin-top:6.6pt;width:138.85pt;height:141.2pt;z-index:251715584;mso-width-relative:margin;mso-height-relative:margin" coordsize="14535,17940" o:gfxdata="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">
-                <v:shape id="Text Box 27" o:spid="_x0000_s1032" type="#_x0000_t202" style="position:absolute;width:14535;height:11811;visibility:visible;mso-wrap-style:square;v-text-anchor:top" o:gfxdata="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" stroked="f">
+              <v:group w14:anchorId="27D8D334" id="Group 34" o:spid="_x0000_s1030" style="position:absolute;left:0;text-align:left;margin-left:332.15pt;margin-top:6.6pt;width:138.85pt;height:141.2pt;z-index:251715584;mso-width-relative:margin;mso-height-relative:margin" coordsize="14535,17940" o:gfxdata="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">
+                <v:shape id="Text Box 27" o:spid="_x0000_s1031" type="#_x0000_t202" style="position:absolute;width:14535;height:11811;visibility:visible;mso-wrap-style:square;v-text-anchor:top" o:gfxdata="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" stroked="f">
                   <v:textbox inset="0,0,0,0">
                     <w:txbxContent>
                       <w:tbl>
@@ -17342,7 +17876,7 @@
                     </w:txbxContent>
                   </v:textbox>
                 </v:shape>
-                <v:shape id="Text Box 33" o:spid="_x0000_s1033" type="#_x0000_t202" style="position:absolute;top:12319;width:14535;height:5621;visibility:visible;mso-wrap-style:square;v-text-anchor:top" o:gfxdata="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" stroked="f">
+                <v:shape id="Text Box 33" o:spid="_x0000_s1032" type="#_x0000_t202" style="position:absolute;top:12319;width:14535;height:5621;visibility:visible;mso-wrap-style:square;v-text-anchor:top" o:gfxdata="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" stroked="f">
                   <v:textbox inset="0,0,0,0">
                     <w:txbxContent>
                       <w:p>
@@ -17355,8 +17889,8 @@
                             <w:szCs w:val="24"/>
                           </w:rPr>
                         </w:pPr>
-                        <w:bookmarkStart w:id="40" w:name="_Ref53220294"/>
-                        <w:bookmarkStart w:id="41" w:name="_Toc53276177"/>
+                        <w:bookmarkStart w:id="41" w:name="_Ref53220294"/>
+                        <w:bookmarkStart w:id="42" w:name="_Toc53276177"/>
                         <w:r>
                           <w:t xml:space="preserve">Таблица  </w:t>
                         </w:r>
@@ -17378,7 +17912,7 @@
                         <w:r>
                           <w:fldChar w:fldCharType="end"/>
                         </w:r>
-                        <w:bookmarkEnd w:id="40"/>
+                        <w:bookmarkEnd w:id="41"/>
                         <w:r>
                           <w:br/>
                           <w:t xml:space="preserve">Матрица </w:t>
@@ -17401,7 +17935,7 @@
                         <w:r>
                           <w:t>между всеки един връх от графа</w:t>
                         </w:r>
-                        <w:bookmarkEnd w:id="41"/>
+                        <w:bookmarkEnd w:id="42"/>
                       </w:p>
                     </w:txbxContent>
                   </v:textbox>
@@ -19233,7 +19767,7 @@
       <w:pPr>
         <w:pStyle w:val="Heading2"/>
       </w:pPr>
-      <w:bookmarkStart w:id="42" w:name="_Toc53276063"/>
+      <w:bookmarkStart w:id="43" w:name="_Toc53276063"/>
       <w:r>
         <w:t>5.</w:t>
       </w:r>
@@ -19249,7 +19783,7 @@
       <w:r>
         <w:t xml:space="preserve"> на алгоритъма</w:t>
       </w:r>
-      <w:bookmarkEnd w:id="42"/>
+      <w:bookmarkEnd w:id="43"/>
     </w:p>
     <w:p>
       <w:pPr>
@@ -22526,8 +23060,8 @@
           <w:szCs w:val="24"/>
         </w:rPr>
       </w:pPr>
-      <w:bookmarkStart w:id="43" w:name="_Ref53270513"/>
-      <w:bookmarkStart w:id="44" w:name="_Toc53276178"/>
+      <w:bookmarkStart w:id="44" w:name="_Ref53270513"/>
+      <w:bookmarkStart w:id="45" w:name="_Toc53276178"/>
       <w:r>
         <w:t xml:space="preserve">Таблица  </w:t>
       </w:r>
@@ -22549,12 +23083,12 @@
       <w:r>
         <w:fldChar w:fldCharType="end"/>
       </w:r>
-      <w:bookmarkEnd w:id="43"/>
+      <w:bookmarkEnd w:id="44"/>
       <w:r>
         <w:br/>
         <w:t>Така ще изглежда масивът М след изпълнението на алгоритъма в редове 1-5</w:t>
       </w:r>
-      <w:bookmarkEnd w:id="44"/>
+      <w:bookmarkEnd w:id="45"/>
     </w:p>
     <w:p>
       <w:pPr>
@@ -22572,15 +23106,7 @@
         <w:t>От ред 6 до ред 10 започва изчисляването на решения за подмножества с размер от 3 до 5</w:t>
       </w:r>
       <w:r>
-        <w:t xml:space="preserve">. Нека приемем, че s = 3. На ред 7 започваме цикъл, който </w:t>
-      </w:r>
-      <w:proofErr w:type="spellStart"/>
-      <w:r>
-        <w:t>итерира</w:t>
-      </w:r>
-      <w:proofErr w:type="spellEnd"/>
-      <w:r>
-        <w:t xml:space="preserve"> върху всички възможни подмножества с размер 3, в които задължително имаме връх 0. Това са всички колони от М оцветени в зелено : </w:t>
+        <w:t xml:space="preserve">. Нека приемем, че s = 3. На ред 7 започваме цикъл, който итерира върху всички възможни подмножества с размер 3, в които задължително имаме връх 0. Това са всички колони от М оцветени в зелено : </w:t>
       </w:r>
       <w:r>
         <w:rPr>
@@ -23314,7 +23840,7 @@
         <w:fldChar w:fldCharType="separate"/>
       </w:r>
       <w:r>
-        <w:t>Таблица  7</w:t>
+        <w:t>Таблица  8</w:t>
       </w:r>
       <w:r>
         <w:fldChar w:fldCharType="end"/>
@@ -25523,8 +26049,8 @@
           <w:lang w:val="en-US"/>
         </w:rPr>
       </w:pPr>
-      <w:bookmarkStart w:id="45" w:name="_Ref53236147"/>
-      <w:bookmarkStart w:id="46" w:name="_Toc53276179"/>
+      <w:bookmarkStart w:id="46" w:name="_Ref53236147"/>
+      <w:bookmarkStart w:id="47" w:name="_Toc53276179"/>
       <w:r>
         <w:t xml:space="preserve">Таблица  </w:t>
       </w:r>
@@ -25546,7 +26072,7 @@
       <w:r>
         <w:fldChar w:fldCharType="end"/>
       </w:r>
-      <w:bookmarkEnd w:id="45"/>
+      <w:bookmarkEnd w:id="46"/>
       <w:r>
         <w:br/>
         <w:t xml:space="preserve">Показани са всички изчисления, които ще направи нашият алгоритъм при размер на подмножествата </w:t>
@@ -25557,7 +26083,7 @@
         </w:rPr>
         <w:t>s = 3</w:t>
       </w:r>
-      <w:bookmarkEnd w:id="46"/>
+      <w:bookmarkEnd w:id="47"/>
     </w:p>
     <w:p>
       <w:pPr>
@@ -28831,8 +29357,8 @@
         <w:pStyle w:val="Caption"/>
         <w:jc w:val="center"/>
       </w:pPr>
-      <w:bookmarkStart w:id="47" w:name="_Ref53236253"/>
-      <w:bookmarkStart w:id="48" w:name="_Toc53276180"/>
+      <w:bookmarkStart w:id="48" w:name="_Ref53236253"/>
+      <w:bookmarkStart w:id="49" w:name="_Toc53276180"/>
       <w:r>
         <w:t xml:space="preserve">Таблица  </w:t>
       </w:r>
@@ -28854,7 +29380,7 @@
       <w:r>
         <w:fldChar w:fldCharType="end"/>
       </w:r>
-      <w:bookmarkEnd w:id="47"/>
+      <w:bookmarkEnd w:id="48"/>
       <w:r>
         <w:br/>
         <w:t xml:space="preserve">Така ще изглежда масивът М след решаването на подмножествата с размер </w:t>
@@ -28868,7 +29394,7 @@
       <w:r>
         <w:t>3</w:t>
       </w:r>
-      <w:bookmarkEnd w:id="48"/>
+      <w:bookmarkEnd w:id="49"/>
     </w:p>
     <w:p>
       <w:pPr>
@@ -32058,7 +32584,7 @@
         <w:pStyle w:val="Caption"/>
         <w:jc w:val="center"/>
       </w:pPr>
-      <w:bookmarkStart w:id="49" w:name="_Toc53276181"/>
+      <w:bookmarkStart w:id="50" w:name="_Toc53276181"/>
       <w:r>
         <w:t xml:space="preserve">Таблица  </w:t>
       </w:r>
@@ -32093,7 +32619,7 @@
       <w:r>
         <w:t>4</w:t>
       </w:r>
-      <w:bookmarkEnd w:id="49"/>
+      <w:bookmarkEnd w:id="50"/>
     </w:p>
     <w:p>
       <w:pPr>
@@ -35462,7 +35988,7 @@
           <w:szCs w:val="24"/>
         </w:rPr>
       </w:pPr>
-      <w:bookmarkStart w:id="50" w:name="_Toc53276182"/>
+      <w:bookmarkStart w:id="51" w:name="_Toc53276182"/>
       <w:r>
         <w:t xml:space="preserve">Таблица  </w:t>
       </w:r>
@@ -35497,7 +36023,7 @@
       <w:r>
         <w:t>4</w:t>
       </w:r>
-      <w:bookmarkEnd w:id="50"/>
+      <w:bookmarkEnd w:id="51"/>
     </w:p>
     <w:p>
       <w:pPr>
@@ -37467,7 +37993,7 @@
           <w:szCs w:val="24"/>
         </w:rPr>
       </w:pPr>
-      <w:bookmarkStart w:id="51" w:name="_Toc53276183"/>
+      <w:bookmarkStart w:id="52" w:name="_Toc53276183"/>
       <w:r>
         <w:t xml:space="preserve">Таблица  </w:t>
       </w:r>
@@ -37502,7 +38028,7 @@
       <w:r>
         <w:t>4</w:t>
       </w:r>
-      <w:bookmarkEnd w:id="51"/>
+      <w:bookmarkEnd w:id="52"/>
     </w:p>
     <w:p>
       <w:pPr>
@@ -40911,7 +41437,7 @@
           <w:szCs w:val="24"/>
         </w:rPr>
       </w:pPr>
-      <w:bookmarkStart w:id="52" w:name="_Toc53276184"/>
+      <w:bookmarkStart w:id="53" w:name="_Toc53276184"/>
       <w:r>
         <w:t xml:space="preserve">Таблица  </w:t>
       </w:r>
@@ -40946,7 +41472,7 @@
       <w:r>
         <w:t>4</w:t>
       </w:r>
-      <w:bookmarkEnd w:id="52"/>
+      <w:bookmarkEnd w:id="53"/>
     </w:p>
     <w:p>
       <w:pPr>
@@ -41155,14 +41681,41 @@
         <w:t xml:space="preserve"> е достатъчно подробен, така че лесно да можем да имплементираме решението на </w:t>
       </w:r>
       <w:r>
-        <w:t>избран от нас език за програмиране. Като допълнителен проблем при имплементацията остава генерирането на подмножества с дадена големина, но това е лесно решим комбинаторен проблем. В Приложение 1 е поместена имплементация на проблема написана на C#. Tя е съобразена със спецификацията на заданието.</w:t>
+        <w:t xml:space="preserve">избран от нас език за програмиране. Като допълнителен проблем при имплементацията остава генерирането на подмножества с дадена големина, но това е лесно решим комбинаторен проблем. </w:t>
+      </w:r>
+      <w:r>
+        <w:rPr>
+          <w:lang w:val="bg-BG"/>
+        </w:rPr>
+        <w:t xml:space="preserve">Четенето на входните данни е тривиален проблем и не е нужно да отделяме време за обяснението му. Може да бъде разгледан директно в програмния код. </w:t>
+      </w:r>
+      <w:r>
+        <w:t xml:space="preserve">В Приложение 1 е поместена </w:t>
+      </w:r>
+      <w:r>
+        <w:rPr>
+          <w:lang w:val="bg-BG"/>
+        </w:rPr>
+        <w:t xml:space="preserve">информация за </w:t>
+      </w:r>
+      <w:r>
+        <w:t>имплементация</w:t>
+      </w:r>
+      <w:r>
+        <w:rPr>
+          <w:lang w:val="bg-BG"/>
+        </w:rPr>
+        <w:t>та</w:t>
+      </w:r>
+      <w:r>
+        <w:t xml:space="preserve"> на проблема написана на C#. Tя е съобразена със спецификацията на заданието.</w:t>
       </w:r>
     </w:p>
     <w:p>
       <w:pPr>
         <w:pStyle w:val="Heading1"/>
       </w:pPr>
-      <w:bookmarkStart w:id="53" w:name="_Toc53276064"/>
+      <w:bookmarkStart w:id="54" w:name="_Toc53276064"/>
       <w:r>
         <w:rPr>
           <w:lang w:val="en-US"/>
@@ -41172,7 +41725,7 @@
       <w:r>
         <w:t>Заключение</w:t>
       </w:r>
-      <w:bookmarkEnd w:id="53"/>
+      <w:bookmarkEnd w:id="54"/>
     </w:p>
     <w:p>
       <w:r>
@@ -41203,7 +41756,13 @@
         <w:t xml:space="preserve">оптимални решения за сметка на </w:t>
       </w:r>
       <w:r>
-        <w:t xml:space="preserve">изчислително време, като използваме алгоритми с динамично </w:t>
+        <w:t xml:space="preserve">изчислително време, </w:t>
+      </w:r>
+      <w:r>
+        <w:t>използвайки</w:t>
+      </w:r>
+      <w:r>
+        <w:t xml:space="preserve"> алгоритми с динамично </w:t>
       </w:r>
       <w:proofErr w:type="spellStart"/>
       <w:r>
@@ -41211,7 +41770,25 @@
       </w:r>
       <w:proofErr w:type="spellEnd"/>
       <w:r>
-        <w:t>, като този на Белман-Хелд-Карп, но дори и тогава обемът от данни, върху който можем да правим изчисленията и твърде ограничен. Когато са нужни бързи резултати или обема на проблема е по-голям се използват приблизителни алгоритми, които в практиката дават много добри резултати.</w:t>
+        <w:t>, като този на Белман-Хелд-Карп</w:t>
+      </w:r>
+      <w:r>
+        <w:t>. Н</w:t>
+      </w:r>
+      <w:r>
+        <w:t xml:space="preserve">о дори и тогава обемът от данни, върху който можем да правим изчисленията </w:t>
+      </w:r>
+      <w:r>
+        <w:t>е</w:t>
+      </w:r>
+      <w:r>
+        <w:t xml:space="preserve"> твърде ограничен. Когато са нужни бързи резултати или обема на проблема е по-голям</w:t>
+      </w:r>
+      <w:r>
+        <w:t>,</w:t>
+      </w:r>
+      <w:r>
+        <w:t xml:space="preserve"> се използват приблизителни алгоритми, които в практиката дават много добри резултати.</w:t>
       </w:r>
       <w:r>
         <w:t xml:space="preserve"> Използван като образователна задача, </w:t>
@@ -41243,11 +41820,11 @@
           <w:lang w:val="en-US" w:eastAsia="en-US"/>
         </w:rPr>
       </w:pPr>
-      <w:bookmarkStart w:id="54" w:name="_Toc53276065"/>
+      <w:bookmarkStart w:id="55" w:name="_Toc53276065"/>
       <w:r>
         <w:t>7. Референции</w:t>
       </w:r>
-      <w:bookmarkEnd w:id="54"/>
+      <w:bookmarkEnd w:id="55"/>
       <w:r>
         <w:fldChar w:fldCharType="begin"/>
       </w:r>
@@ -41541,11 +42118,11 @@
       <w:r>
         <w:fldChar w:fldCharType="end"/>
       </w:r>
-      <w:bookmarkStart w:id="55" w:name="_Toc53276066"/>
+      <w:bookmarkStart w:id="56" w:name="_Toc53276066"/>
       <w:r>
         <w:t>8. Таблици и фигури</w:t>
       </w:r>
-      <w:bookmarkEnd w:id="55"/>
+      <w:bookmarkEnd w:id="56"/>
       <w:r>
         <w:fldChar w:fldCharType="begin"/>
       </w:r>
@@ -41790,7 +42367,7 @@
             <w:noProof/>
             <w:webHidden/>
           </w:rPr>
-          <w:t>10</w:t>
+          <w:t>11</w:t>
         </w:r>
         <w:r>
           <w:rPr>
@@ -41863,7 +42440,7 @@
             <w:noProof/>
             <w:webHidden/>
           </w:rPr>
-          <w:t>12</w:t>
+          <w:t>13</w:t>
         </w:r>
         <w:r>
           <w:rPr>
@@ -41982,7 +42559,7 @@
             <w:noProof/>
             <w:webHidden/>
           </w:rPr>
-          <w:t>13</w:t>
+          <w:t>14</w:t>
         </w:r>
         <w:r>
           <w:rPr>
@@ -42089,7 +42666,7 @@
             <w:noProof/>
             <w:webHidden/>
           </w:rPr>
-          <w:t>14</w:t>
+          <w:t>15</w:t>
         </w:r>
         <w:r>
           <w:rPr>
@@ -42162,7 +42739,7 @@
             <w:noProof/>
             <w:webHidden/>
           </w:rPr>
-          <w:t>15</w:t>
+          <w:t>16</w:t>
         </w:r>
         <w:r>
           <w:rPr>
@@ -42244,7 +42821,7 @@
             <w:noProof/>
             <w:webHidden/>
           </w:rPr>
-          <w:t>16</w:t>
+          <w:t>17</w:t>
         </w:r>
         <w:r>
           <w:rPr>
@@ -42334,7 +42911,7 @@
             <w:noProof/>
             <w:webHidden/>
           </w:rPr>
-          <w:t>16</w:t>
+          <w:t>17</w:t>
         </w:r>
         <w:r>
           <w:rPr>
@@ -42424,7 +43001,7 @@
             <w:noProof/>
             <w:webHidden/>
           </w:rPr>
-          <w:t>17</w:t>
+          <w:t>18</w:t>
         </w:r>
         <w:r>
           <w:rPr>
@@ -42514,7 +43091,7 @@
             <w:noProof/>
             <w:webHidden/>
           </w:rPr>
-          <w:t>17</w:t>
+          <w:t>18</w:t>
         </w:r>
         <w:r>
           <w:rPr>
@@ -42604,7 +43181,7 @@
             <w:noProof/>
             <w:webHidden/>
           </w:rPr>
-          <w:t>18</w:t>
+          <w:t>19</w:t>
         </w:r>
         <w:r>
           <w:rPr>
@@ -42694,7 +43271,7 @@
             <w:noProof/>
             <w:webHidden/>
           </w:rPr>
-          <w:t>18</w:t>
+          <w:t>19</w:t>
         </w:r>
         <w:r>
           <w:rPr>
@@ -42712,8 +43289,6 @@
       <w:r>
         <w:fldChar w:fldCharType="end"/>
       </w:r>
-      <w:bookmarkStart w:id="56" w:name="_GoBack"/>
-      <w:bookmarkEnd w:id="56"/>
     </w:p>
     <w:p>
       <w:pPr>
@@ -43239,25 +43814,42 @@
         </w:rPr>
       </w:pPr>
       <w:r>
-        <w:t xml:space="preserve">Кодът за имплементацията на проблема може да бъде видян в </w:t>
+        <w:t xml:space="preserve">Кодът за имплементацията на проблема може да бъде </w:t>
+      </w:r>
+      <w:r>
+        <w:t>разгледан</w:t>
+      </w:r>
+      <w:r>
+        <w:t xml:space="preserve"> в </w:t>
       </w:r>
       <w:r>
         <w:rPr>
           <w:lang w:val="en-US"/>
         </w:rPr>
-        <w:t>GitHub:</w:t>
+        <w:t>GitHub</w:t>
+      </w:r>
+      <w:r>
+        <w:t xml:space="preserve"> на адрес:</w:t>
       </w:r>
       <w:r>
         <w:rPr>
           <w:lang w:val="en-US"/>
         </w:rPr>
         <w:br/>
-        <w:t>www.github.com/KostaDinkov/tsp-dp</w:t>
-      </w:r>
+      </w:r>
+      <w:hyperlink r:id="rId19" w:history="1">
+        <w:r>
+          <w:rPr>
+            <w:rStyle w:val="Hyperlink"/>
+            <w:lang w:val="en-US"/>
+          </w:rPr>
+          <w:t>https://github.com/KostaDinkov/unibit-op-tsp</w:t>
+        </w:r>
+      </w:hyperlink>
     </w:p>
     <w:sectPr>
-      <w:headerReference w:type="default" r:id="rId19"/>
-      <w:footerReference w:type="default" r:id="rId20"/>
+      <w:headerReference w:type="default" r:id="rId20"/>
+      <w:footerReference w:type="default" r:id="rId21"/>
       <w:pgSz w:w="12240" w:h="15840"/>
       <w:pgMar w:top="1417" w:right="1417" w:bottom="1417" w:left="1417" w:header="720" w:footer="720" w:gutter="0"/>
       <w:pgNumType w:start="0"/>
@@ -43317,7 +43909,7 @@
       <mc:AlternateContent>
         <mc:Choice Requires="wps">
           <w:drawing>
-            <wp:anchor distT="0" distB="0" distL="114300" distR="114300" simplePos="0" relativeHeight="251659264" behindDoc="0" locked="0" layoutInCell="1" allowOverlap="1">
+            <wp:anchor distT="0" distB="0" distL="114300" distR="114300" simplePos="0" relativeHeight="251659264" behindDoc="0" locked="0" layoutInCell="1" allowOverlap="1" wp14:anchorId="6D3C8972" wp14:editId="4671DD04">
               <wp:simplePos x="0" y="0"/>
               <wp:positionH relativeFrom="column">
                 <wp:posOffset>-26</wp:posOffset>
@@ -44422,6 +45014,7 @@
     <w:lsdException w:name="HTML Sample" w:semiHidden="1" w:unhideWhenUsed="1"/>
     <w:lsdException w:name="HTML Typewriter" w:semiHidden="1" w:unhideWhenUsed="1"/>
     <w:lsdException w:name="HTML Variable" w:semiHidden="1" w:unhideWhenUsed="1"/>
+    <w:lsdException w:name="Normal Table" w:semiHidden="1" w:unhideWhenUsed="1"/>
     <w:lsdException w:name="annotation subject" w:semiHidden="1" w:unhideWhenUsed="1"/>
     <w:lsdException w:name="No List" w:semiHidden="1" w:unhideWhenUsed="1"/>
     <w:lsdException w:name="Outline List 1" w:semiHidden="1" w:unhideWhenUsed="1"/>
@@ -44465,8 +45058,10 @@
     <w:lsdException w:name="Table Elegant" w:semiHidden="1" w:unhideWhenUsed="1"/>
     <w:lsdException w:name="Table Professional" w:semiHidden="1" w:unhideWhenUsed="1"/>
     <w:lsdException w:name="Table Subtle 1" w:semiHidden="1" w:unhideWhenUsed="1"/>
+    <w:lsdException w:name="Table Subtle 2" w:semiHidden="1" w:unhideWhenUsed="1"/>
     <w:lsdException w:name="Table Web 1" w:semiHidden="1" w:unhideWhenUsed="1"/>
     <w:lsdException w:name="Table Web 2" w:semiHidden="1" w:unhideWhenUsed="1"/>
+    <w:lsdException w:name="Table Web 3" w:semiHidden="1" w:unhideWhenUsed="1"/>
     <w:lsdException w:name="Balloon Text" w:semiHidden="1" w:unhideWhenUsed="1"/>
     <w:lsdException w:name="Table Grid" w:uiPriority="39"/>
     <w:lsdException w:name="Table Theme" w:semiHidden="1" w:unhideWhenUsed="1"/>
@@ -44765,6 +45360,7 @@
   <w:style w:type="character" w:default="1" w:styleId="DefaultParagraphFont">
     <w:name w:val="Default Paragraph Font"/>
     <w:uiPriority w:val="1"/>
+    <w:semiHidden/>
     <w:unhideWhenUsed/>
   </w:style>
   <w:style w:type="table" w:default="1" w:styleId="TableNormal">
@@ -45193,6 +45789,18 @@
       <w:sz w:val="20"/>
     </w:rPr>
   </w:style>
+  <w:style w:type="character" w:styleId="UnresolvedMention">
+    <w:name w:val="Unresolved Mention"/>
+    <w:basedOn w:val="DefaultParagraphFont"/>
+    <w:uiPriority w:val="99"/>
+    <w:semiHidden/>
+    <w:unhideWhenUsed/>
+    <w:rsid w:val="00100C04"/>
+    <w:rPr>
+      <w:color w:val="605E5C"/>
+      <w:shd w:val="clear" w:color="auto" w:fill="E1DFDD"/>
+    </w:rPr>
+  </w:style>
 </w:styles>
 </file>
 
@@ -45607,7 +46215,7 @@
 </file>
 
 <file path=customXml/itemProps1.xml><?xml version="1.0" encoding="utf-8"?>
-<ds:datastoreItem xmlns:ds="http://schemas.openxmlformats.org/officeDocument/2006/customXml" ds:itemID="{4826052C-CEB8-46B5-A48B-7E977DF420CA}">
+<ds:datastoreItem xmlns:ds="http://schemas.openxmlformats.org/officeDocument/2006/customXml" ds:itemID="{85754A7E-9A18-4477-A127-DDE1D9244D89}">
   <ds:schemaRefs>
     <ds:schemaRef ds:uri="http://schemas.openxmlformats.org/officeDocument/2006/bibliography"/>
   </ds:schemaRefs>

</xml_diff>